<commit_message>
Final Edit. Project is Done
</commit_message>
<xml_diff>
--- a/dkrew_asharma3_report_Lab2.docx
+++ b/dkrew_asharma3_report_Lab2.docx
@@ -1,14 +1,20 @@
 
 <file path=word/document.xml><?xml version="1.0" encoding="utf-8"?>
-<w:document xmlns:wpc="http://schemas.microsoft.com/office/word/2010/wordprocessingCanvas" xmlns:mc="http://schemas.openxmlformats.org/markup-compatibility/2006" xmlns:o="urn:schemas-microsoft-com:office:office" xmlns:r="http://schemas.openxmlformats.org/officeDocument/2006/relationships" xmlns:m="http://schemas.openxmlformats.org/officeDocument/2006/math" xmlns:v="urn:schemas-microsoft-com:vml" xmlns:wp14="http://schemas.microsoft.com/office/word/2010/wordprocessingDrawing" xmlns:wp="http://schemas.openxmlformats.org/drawingml/2006/wordprocessingDrawing" xmlns:w10="urn:schemas-microsoft-com:office:word" xmlns:w="http://schemas.openxmlformats.org/wordprocessingml/2006/main" xmlns:w14="http://schemas.microsoft.com/office/word/2010/wordml" xmlns:wpg="http://schemas.microsoft.com/office/word/2010/wordprocessingGroup" xmlns:wpi="http://schemas.microsoft.com/office/word/2010/wordprocessingInk" xmlns:wne="http://schemas.microsoft.com/office/word/2006/wordml" xmlns:wps="http://schemas.microsoft.com/office/word/2010/wordprocessingShape" mc:Ignorable="w14 wp14">
+<w:document xmlns:wpc="http://schemas.microsoft.com/office/word/2010/wordprocessingCanvas" xmlns:mo="http://schemas.microsoft.com/office/mac/office/2008/main" xmlns:mc="http://schemas.openxmlformats.org/markup-compatibility/2006" xmlns:mv="urn:schemas-microsoft-com:mac:vml" xmlns:o="urn:schemas-microsoft-com:office:office" xmlns:r="http://schemas.openxmlformats.org/officeDocument/2006/relationships" xmlns:m="http://schemas.openxmlformats.org/officeDocument/2006/math" xmlns:v="urn:schemas-microsoft-com:vml" xmlns:wp14="http://schemas.microsoft.com/office/word/2010/wordprocessingDrawing" xmlns:wp="http://schemas.openxmlformats.org/drawingml/2006/wordprocessingDrawing" xmlns:w10="urn:schemas-microsoft-com:office:word" xmlns:w="http://schemas.openxmlformats.org/wordprocessingml/2006/main" xmlns:w14="http://schemas.microsoft.com/office/word/2010/wordml" xmlns:wpg="http://schemas.microsoft.com/office/word/2010/wordprocessingGroup" xmlns:wpi="http://schemas.microsoft.com/office/word/2010/wordprocessingInk" xmlns:wne="http://schemas.microsoft.com/office/word/2006/wordml" xmlns:wps="http://schemas.microsoft.com/office/word/2010/wordprocessingShape" mc:Ignorable="w14 wp14">
   <w:body>
     <w:p>
       <w:pPr>
         <w:jc w:val="center"/>
+        <w:rPr>
+          <w:b/>
+          <w:u w:val="single"/>
+        </w:rPr>
       </w:pPr>
       <w:r>
         <w:rPr>
           <w:rFonts w:hint="eastAsia"/>
+          <w:b/>
+          <w:u w:val="single"/>
         </w:rPr>
         <w:t>Project #2: Design and Implementation of a RMI Facility for Java</w:t>
       </w:r>
@@ -36,16 +42,33 @@
       <w:r>
         <w:rPr>
           <w:rFonts w:eastAsiaTheme="minorEastAsia" w:hint="eastAsia"/>
-          <w:lang w:eastAsia="ko-KR"/>
-        </w:rPr>
-        <w:t>RMI Registry</w:t>
-      </w:r>
-      <w:r>
-        <w:rPr>
-          <w:rFonts w:eastAsiaTheme="minorEastAsia" w:hint="eastAsia"/>
-          <w:lang w:eastAsia="ko-KR"/>
-        </w:rPr>
-        <w:t xml:space="preserve">: The RMI </w:t>
+          <w:b/>
+          <w:lang w:eastAsia="ko-KR"/>
+        </w:rPr>
+        <w:t>RMI</w:t>
+      </w:r>
+      <w:r>
+        <w:rPr>
+          <w:rFonts w:eastAsiaTheme="minorEastAsia" w:hint="eastAsia"/>
+          <w:b/>
+          <w:lang w:eastAsia="ko-KR"/>
+        </w:rPr>
+        <w:t>Registry</w:t>
+      </w:r>
+      <w:r>
+        <w:rPr>
+          <w:rFonts w:eastAsiaTheme="minorEastAsia" w:hint="eastAsia"/>
+          <w:b/>
+          <w:lang w:eastAsia="ko-KR"/>
+        </w:rPr>
+        <w:t>:</w:t>
+      </w:r>
+      <w:r>
+        <w:rPr>
+          <w:rFonts w:eastAsiaTheme="minorEastAsia" w:hint="eastAsia"/>
+          <w:lang w:eastAsia="ko-KR"/>
+        </w:rPr>
+        <w:t xml:space="preserve"> The RMI </w:t>
       </w:r>
       <w:r>
         <w:rPr>
@@ -59,28 +82,56 @@
           <w:rFonts w:eastAsiaTheme="minorEastAsia" w:hint="eastAsia"/>
           <w:lang w:eastAsia="ko-KR"/>
         </w:rPr>
-        <w:t xml:space="preserve"> the remote reference information for the proxy dispatcher and </w:t>
-      </w:r>
-      <w:r>
-        <w:rPr>
-          <w:rFonts w:eastAsiaTheme="minorEastAsia" w:hint="eastAsia"/>
-          <w:lang w:eastAsia="ko-KR"/>
-        </w:rPr>
-        <w:t xml:space="preserve">for </w:t>
-      </w:r>
-      <w:r>
-        <w:rPr>
-          <w:rFonts w:eastAsiaTheme="minorEastAsia" w:hint="eastAsia"/>
-          <w:lang w:eastAsia="ko-KR"/>
-        </w:rPr>
-        <w:t xml:space="preserve">the SampleClient. The RMI </w:t>
-      </w:r>
-      <w:r>
-        <w:rPr>
-          <w:rFonts w:eastAsiaTheme="minorEastAsia"/>
-          <w:lang w:eastAsia="ko-KR"/>
-        </w:rPr>
-        <w:t>registry will allow the proxy dispatcher to bind an object so that when the sample client looks up the remote reference with a “</w:t>
+        <w:t xml:space="preserve"> the remote reference information</w:t>
+      </w:r>
+      <w:r>
+        <w:rPr>
+          <w:rFonts w:eastAsiaTheme="minorEastAsia"/>
+          <w:lang w:eastAsia="ko-KR"/>
+        </w:rPr>
+        <w:t xml:space="preserve"> of the services that are present in the distributed. The server</w:t>
+      </w:r>
+      <w:r>
+        <w:rPr>
+          <w:rFonts w:eastAsiaTheme="minorEastAsia"/>
+          <w:lang w:eastAsia="ko-KR"/>
+        </w:rPr>
+        <w:t xml:space="preserve"> (proxy dispatcher)</w:t>
+      </w:r>
+      <w:r>
+        <w:rPr>
+          <w:rFonts w:eastAsiaTheme="minorEastAsia"/>
+          <w:lang w:eastAsia="ko-KR"/>
+        </w:rPr>
+        <w:t xml:space="preserve"> registers the remote reference with the RMI Registry which is looked-up by the SampleClient</w:t>
+      </w:r>
+      <w:r>
+        <w:rPr>
+          <w:rFonts w:eastAsiaTheme="minorEastAsia" w:hint="eastAsia"/>
+          <w:lang w:eastAsia="ko-KR"/>
+        </w:rPr>
+        <w:t xml:space="preserve">. The RMI </w:t>
+      </w:r>
+      <w:r>
+        <w:rPr>
+          <w:rFonts w:eastAsiaTheme="minorEastAsia"/>
+          <w:lang w:eastAsia="ko-KR"/>
+        </w:rPr>
+        <w:t>registry will allow the proxy dispatcher to b</w:t>
+      </w:r>
+      <w:r>
+        <w:rPr>
+          <w:rFonts w:eastAsiaTheme="minorEastAsia"/>
+          <w:lang w:eastAsia="ko-KR"/>
+        </w:rPr>
+        <w:t>ind an object so that when the SampleC</w:t>
+      </w:r>
+      <w:r>
+        <w:rPr>
+          <w:rFonts w:eastAsiaTheme="minorEastAsia"/>
+          <w:lang w:eastAsia="ko-KR"/>
+        </w:rPr>
+        <w:t>lient looks up the remote reference with a “</w:t>
       </w:r>
       <w:r>
         <w:rPr>
@@ -126,10 +177,17 @@
       </w:r>
       <w:r>
         <w:rPr>
-          <w:rFonts w:eastAsiaTheme="minorEastAsia" w:hint="eastAsia"/>
-          <w:lang w:eastAsia="ko-KR"/>
-        </w:rPr>
-        <w:t xml:space="preserve">which </w:t>
+          <w:rFonts w:eastAsiaTheme="minorEastAsia"/>
+          <w:lang w:eastAsia="ko-KR"/>
+        </w:rPr>
+        <w:t>that</w:t>
+      </w:r>
+      <w:r>
+        <w:rPr>
+          <w:rFonts w:eastAsiaTheme="minorEastAsia" w:hint="eastAsia"/>
+          <w:lang w:eastAsia="ko-KR"/>
+        </w:rPr>
+        <w:t xml:space="preserve"> </w:t>
       </w:r>
       <w:r>
         <w:rPr>
@@ -206,7 +264,21 @@
           <w:rFonts w:eastAsiaTheme="minorEastAsia" w:hint="eastAsia"/>
           <w:lang w:eastAsia="ko-KR"/>
         </w:rPr>
-        <w:t xml:space="preserve"> execute methods. The RMI registry will handle three types of actions which are </w:t>
+        <w:t xml:space="preserve"> execute methods. The RMI registry will handle three types of actions </w:t>
+      </w:r>
+      <w:r>
+        <w:rPr>
+          <w:rFonts w:eastAsiaTheme="minorEastAsia"/>
+          <w:lang w:eastAsia="ko-KR"/>
+        </w:rPr>
+        <w:t>that</w:t>
+      </w:r>
+      <w:r>
+        <w:rPr>
+          <w:rFonts w:eastAsiaTheme="minorEastAsia" w:hint="eastAsia"/>
+          <w:lang w:eastAsia="ko-KR"/>
+        </w:rPr>
+        <w:t xml:space="preserve"> are </w:t>
       </w:r>
       <w:r>
         <w:rPr>
@@ -304,6 +376,7 @@
       <w:r>
         <w:rPr>
           <w:rFonts w:eastAsiaTheme="minorEastAsia" w:hint="eastAsia"/>
+          <w:b/>
           <w:lang w:eastAsia="ko-KR"/>
         </w:rPr>
         <w:t>Proxy Dispatcher</w:t>
@@ -311,9 +384,17 @@
       <w:r>
         <w:rPr>
           <w:rFonts w:eastAsiaTheme="minorEastAsia" w:hint="eastAsia"/>
-          <w:lang w:eastAsia="ko-KR"/>
-        </w:rPr>
-        <w:t>: The proxy dispa</w:t>
+          <w:b/>
+          <w:lang w:eastAsia="ko-KR"/>
+        </w:rPr>
+        <w:t>:</w:t>
+      </w:r>
+      <w:r>
+        <w:rPr>
+          <w:rFonts w:eastAsiaTheme="minorEastAsia" w:hint="eastAsia"/>
+          <w:lang w:eastAsia="ko-KR"/>
+        </w:rPr>
+        <w:t xml:space="preserve"> The proxy dispa</w:t>
       </w:r>
       <w:r>
         <w:rPr>
@@ -362,9 +443,33 @@
       <w:r>
         <w:rPr>
           <w:rFonts w:eastAsiaTheme="minorEastAsia" w:hint="eastAsia"/>
-          <w:lang w:eastAsia="ko-KR"/>
-        </w:rPr>
-        <w:t>SampleClient: The sample client wi</w:t>
+          <w:b/>
+          <w:lang w:eastAsia="ko-KR"/>
+        </w:rPr>
+        <w:t>Sample</w:t>
+      </w:r>
+      <w:r>
+        <w:rPr>
+          <w:rFonts w:eastAsiaTheme="minorEastAsia"/>
+          <w:b/>
+          <w:lang w:eastAsia="ko-KR"/>
+        </w:rPr>
+        <w:t xml:space="preserve"> </w:t>
+      </w:r>
+      <w:r>
+        <w:rPr>
+          <w:rFonts w:eastAsiaTheme="minorEastAsia" w:hint="eastAsia"/>
+          <w:b/>
+          <w:lang w:eastAsia="ko-KR"/>
+        </w:rPr>
+        <w:t>Client:</w:t>
+      </w:r>
+      <w:r>
+        <w:rPr>
+          <w:rFonts w:eastAsiaTheme="minorEastAsia" w:hint="eastAsia"/>
+          <w:lang w:eastAsia="ko-KR"/>
+        </w:rPr>
+        <w:t xml:space="preserve"> The sample client wi</w:t>
       </w:r>
       <w:r>
         <w:rPr>
@@ -385,7 +490,14 @@
           <w:rFonts w:eastAsiaTheme="minorEastAsia" w:hint="eastAsia"/>
           <w:lang w:eastAsia="ko-KR"/>
         </w:rPr>
-        <w:t xml:space="preserve"> it will use the proxy stub compiler to create the object and perform actions. </w:t>
+        <w:t xml:space="preserve"> it will use the proxy stub compiler to create the object </w:t>
+      </w:r>
+      <w:r>
+        <w:rPr>
+          <w:rFonts w:eastAsiaTheme="minorEastAsia" w:hint="eastAsia"/>
+          <w:lang w:eastAsia="ko-KR"/>
+        </w:rPr>
+        <w:t xml:space="preserve">and perform actions. </w:t>
       </w:r>
     </w:p>
     <w:p>
@@ -395,13 +507,11 @@
           <w:ilvl w:val="1"/>
           <w:numId w:val="3"/>
         </w:numPr>
-        <w:rPr>
-          <w:highlight w:val="yellow"/>
-        </w:rPr>
-      </w:pPr>
-      <w:r>
-        <w:rPr>
-          <w:rFonts w:eastAsiaTheme="minorEastAsia" w:hint="eastAsia"/>
+      </w:pPr>
+      <w:r>
+        <w:rPr>
+          <w:rFonts w:eastAsiaTheme="minorEastAsia" w:hint="eastAsia"/>
+          <w:b/>
           <w:lang w:eastAsia="ko-KR"/>
         </w:rPr>
         <w:t>Proxy Stub Compiler</w:t>
@@ -409,24 +519,32 @@
       <w:r>
         <w:rPr>
           <w:rFonts w:eastAsiaTheme="minorEastAsia"/>
-          <w:lang w:eastAsia="ko-KR"/>
-        </w:rPr>
-        <w:t xml:space="preserve">: The stub compiler will use the </w:t>
-      </w:r>
-      <w:r>
-        <w:rPr>
-          <w:rFonts w:eastAsiaTheme="minorEastAsia" w:hint="eastAsia"/>
-          <w:lang w:eastAsia="ko-KR"/>
-        </w:rPr>
-        <w:t xml:space="preserve">information from the look up and generate the proxy object. </w:t>
-      </w:r>
-      <w:r>
-        <w:rPr>
-          <w:rFonts w:eastAsiaTheme="minorEastAsia" w:hint="eastAsia"/>
-          <w:highlight w:val="yellow"/>
-          <w:lang w:eastAsia="ko-KR"/>
-        </w:rPr>
-        <w:t>(Add in more information )</w:t>
+          <w:b/>
+          <w:lang w:eastAsia="ko-KR"/>
+        </w:rPr>
+        <w:t xml:space="preserve"> (Runtime stub generation)</w:t>
+      </w:r>
+      <w:r>
+        <w:rPr>
+          <w:rFonts w:eastAsiaTheme="minorEastAsia"/>
+          <w:b/>
+          <w:lang w:eastAsia="ko-KR"/>
+        </w:rPr>
+        <w:t>:</w:t>
+      </w:r>
+      <w:r>
+        <w:rPr>
+          <w:rFonts w:eastAsiaTheme="minorEastAsia"/>
+          <w:lang w:eastAsia="ko-KR"/>
+        </w:rPr>
+        <w:t xml:space="preserve"> </w:t>
+      </w:r>
+      <w:r>
+        <w:rPr>
+          <w:rFonts w:eastAsiaTheme="minorEastAsia"/>
+          <w:lang w:eastAsia="ko-KR"/>
+        </w:rPr>
+        <w:t>The stub compiler will generate a client stub at runtime after doing a remote lookup from the RMIRegistry. The Remote Reference object is teased apart and using the Proxy class in java a stub is generated. This client side stub then marshals the information of the method call and sends it over to the client. The created client side stub objects are cached as they are created so this action is not repeated for further calls to the server.</w:t>
       </w:r>
     </w:p>
     <w:p>
@@ -436,10 +554,14 @@
           <w:ilvl w:val="1"/>
           <w:numId w:val="3"/>
         </w:numPr>
-      </w:pPr>
-      <w:r>
-        <w:rPr>
-          <w:rFonts w:eastAsiaTheme="minorEastAsia" w:hint="eastAsia"/>
+        <w:rPr>
+          <w:b/>
+        </w:rPr>
+      </w:pPr>
+      <w:r>
+        <w:rPr>
+          <w:rFonts w:eastAsiaTheme="minorEastAsia" w:hint="eastAsia"/>
+          <w:b/>
           <w:lang w:eastAsia="ko-KR"/>
         </w:rPr>
         <w:t>Signals</w:t>
@@ -456,9 +578,25 @@
       <w:r>
         <w:rPr>
           <w:rFonts w:eastAsiaTheme="minorEastAsia" w:hint="eastAsia"/>
-          <w:lang w:eastAsia="ko-KR"/>
-        </w:rPr>
-        <w:t xml:space="preserve">Ack Look up Signal: This signal will be an acknowledgement from the look up signal. </w:t>
+          <w:i/>
+          <w:lang w:eastAsia="ko-KR"/>
+        </w:rPr>
+        <w:t>Ack LookU</w:t>
+      </w:r>
+      <w:r>
+        <w:rPr>
+          <w:rFonts w:eastAsiaTheme="minorEastAsia" w:hint="eastAsia"/>
+          <w:i/>
+          <w:lang w:eastAsia="ko-KR"/>
+        </w:rPr>
+        <w:t>p Signal:</w:t>
+      </w:r>
+      <w:r>
+        <w:rPr>
+          <w:rFonts w:eastAsiaTheme="minorEastAsia" w:hint="eastAsia"/>
+          <w:lang w:eastAsia="ko-KR"/>
+        </w:rPr>
+        <w:t xml:space="preserve"> This signal will be an acknowledgement from the look up signal. </w:t>
       </w:r>
       <w:r>
         <w:rPr>
@@ -493,7 +631,7 @@
           <w:rFonts w:eastAsiaTheme="minorEastAsia"/>
           <w:lang w:eastAsia="ko-KR"/>
         </w:rPr>
-        <w:t>which</w:t>
+        <w:t>that</w:t>
       </w:r>
       <w:r>
         <w:rPr>
@@ -514,9 +652,17 @@
       <w:r>
         <w:rPr>
           <w:rFonts w:eastAsiaTheme="minorEastAsia" w:hint="eastAsia"/>
-          <w:lang w:eastAsia="ko-KR"/>
-        </w:rPr>
-        <w:t>Ack Signal: This signal will be an acknowledgement for the bind, rebind signal</w:t>
+          <w:i/>
+          <w:lang w:eastAsia="ko-KR"/>
+        </w:rPr>
+        <w:t>Ack Signal:</w:t>
+      </w:r>
+      <w:r>
+        <w:rPr>
+          <w:rFonts w:eastAsiaTheme="minorEastAsia" w:hint="eastAsia"/>
+          <w:lang w:eastAsia="ko-KR"/>
+        </w:rPr>
+        <w:t xml:space="preserve"> This signal will be an acknowledgement for the bind, rebind signal</w:t>
       </w:r>
       <w:r>
         <w:rPr>
@@ -537,6 +683,7 @@
       <w:r>
         <w:rPr>
           <w:rFonts w:eastAsiaTheme="minorEastAsia" w:hint="eastAsia"/>
+          <w:i/>
           <w:lang w:eastAsia="ko-KR"/>
         </w:rPr>
         <w:t>Bind Signal</w:t>
@@ -544,9 +691,17 @@
       <w:r>
         <w:rPr>
           <w:rFonts w:eastAsiaTheme="minorEastAsia" w:hint="eastAsia"/>
-          <w:lang w:eastAsia="ko-KR"/>
-        </w:rPr>
-        <w:t>: This signal will contain the remote reference information from the proxy dispatcher.</w:t>
+          <w:i/>
+          <w:lang w:eastAsia="ko-KR"/>
+        </w:rPr>
+        <w:t>:</w:t>
+      </w:r>
+      <w:r>
+        <w:rPr>
+          <w:rFonts w:eastAsiaTheme="minorEastAsia" w:hint="eastAsia"/>
+          <w:lang w:eastAsia="ko-KR"/>
+        </w:rPr>
+        <w:t xml:space="preserve"> This signal will contain the remote reference information from the proxy dispatcher.</w:t>
       </w:r>
     </w:p>
     <w:p>
@@ -560,6 +715,7 @@
       <w:r>
         <w:rPr>
           <w:rFonts w:eastAsiaTheme="minorEastAsia" w:hint="eastAsia"/>
+          <w:i/>
           <w:lang w:eastAsia="ko-KR"/>
         </w:rPr>
         <w:t>Loop Up Signal</w:t>
@@ -567,9 +723,17 @@
       <w:r>
         <w:rPr>
           <w:rFonts w:eastAsiaTheme="minorEastAsia" w:hint="eastAsia"/>
-          <w:lang w:eastAsia="ko-KR"/>
-        </w:rPr>
-        <w:t xml:space="preserve">. This signal will be a look up request from the Simple client. </w:t>
+          <w:i/>
+          <w:lang w:eastAsia="ko-KR"/>
+        </w:rPr>
+        <w:t xml:space="preserve">: </w:t>
+      </w:r>
+      <w:r>
+        <w:rPr>
+          <w:rFonts w:eastAsiaTheme="minorEastAsia" w:hint="eastAsia"/>
+          <w:lang w:eastAsia="ko-KR"/>
+        </w:rPr>
+        <w:t xml:space="preserve">This signal will be a look up request from the Simple client. </w:t>
       </w:r>
     </w:p>
     <w:p>
@@ -583,6 +747,7 @@
       <w:r>
         <w:rPr>
           <w:rFonts w:eastAsiaTheme="minorEastAsia" w:hint="eastAsia"/>
+          <w:i/>
           <w:lang w:eastAsia="ko-KR"/>
         </w:rPr>
         <w:t>Rebind Signal</w:t>
@@ -590,9 +755,17 @@
       <w:r>
         <w:rPr>
           <w:rFonts w:eastAsiaTheme="minorEastAsia" w:hint="eastAsia"/>
-          <w:lang w:eastAsia="ko-KR"/>
-        </w:rPr>
-        <w:t xml:space="preserve">: This signal will trigger a rebind on the RMI </w:t>
+          <w:i/>
+          <w:lang w:eastAsia="ko-KR"/>
+        </w:rPr>
+        <w:t>:</w:t>
+      </w:r>
+      <w:r>
+        <w:rPr>
+          <w:rFonts w:eastAsiaTheme="minorEastAsia" w:hint="eastAsia"/>
+          <w:lang w:eastAsia="ko-KR"/>
+        </w:rPr>
+        <w:t xml:space="preserve"> This signal will trigger a rebind on the RMI </w:t>
       </w:r>
       <w:r>
         <w:rPr>
@@ -620,16 +793,26 @@
       <w:r>
         <w:rPr>
           <w:rFonts w:eastAsiaTheme="minorEastAsia" w:hint="eastAsia"/>
-          <w:lang w:eastAsia="ko-KR"/>
-        </w:rPr>
+          <w:i/>
+          <w:lang w:eastAsia="ko-KR"/>
+        </w:rPr>
+        <w:lastRenderedPageBreak/>
         <w:t>Remote Exception Signal</w:t>
       </w:r>
       <w:r>
         <w:rPr>
           <w:rFonts w:eastAsiaTheme="minorEastAsia" w:hint="eastAsia"/>
-          <w:lang w:eastAsia="ko-KR"/>
-        </w:rPr>
-        <w:t>: This signal will handle the exceptions from the remote locations. If an exception is triggered the remote exception signal will be created with the exception information.</w:t>
+          <w:i/>
+          <w:lang w:eastAsia="ko-KR"/>
+        </w:rPr>
+        <w:t>:</w:t>
+      </w:r>
+      <w:r>
+        <w:rPr>
+          <w:rFonts w:eastAsiaTheme="minorEastAsia" w:hint="eastAsia"/>
+          <w:lang w:eastAsia="ko-KR"/>
+        </w:rPr>
+        <w:t xml:space="preserve"> This signal will handle the exceptions from the remote locations. If an exception is triggered the remote exception signal will be created with the exception information.</w:t>
       </w:r>
     </w:p>
     <w:p>
@@ -643,6 +826,7 @@
       <w:r>
         <w:rPr>
           <w:rFonts w:eastAsiaTheme="minorEastAsia" w:hint="eastAsia"/>
+          <w:i/>
           <w:lang w:eastAsia="ko-KR"/>
         </w:rPr>
         <w:t>Invoke Method Signal</w:t>
@@ -650,10 +834,277 @@
       <w:r>
         <w:rPr>
           <w:rFonts w:eastAsiaTheme="minorEastAsia" w:hint="eastAsia"/>
-          <w:lang w:eastAsia="ko-KR"/>
+          <w:i/>
+          <w:lang w:eastAsia="ko-KR"/>
+        </w:rPr>
+        <w:t>:</w:t>
+      </w:r>
+      <w:r>
+        <w:rPr>
+          <w:rFonts w:eastAsiaTheme="minorEastAsia" w:hint="eastAsia"/>
+          <w:lang w:eastAsia="ko-KR"/>
+        </w:rPr>
+        <w:t xml:space="preserve"> </w:t>
+      </w:r>
+      <w:r>
+        <w:rPr>
+          <w:rFonts w:eastAsiaTheme="minorEastAsia"/>
+          <w:lang w:eastAsia="ko-KR"/>
+        </w:rPr>
+        <w:t xml:space="preserve">This signal passes information about the method to be executed on the server side and the necessary parameters packaged in an object. This information is unpacked on the server-side and then used to actually call a method. </w:t>
+      </w:r>
+    </w:p>
+    <w:p>
+      <w:pPr>
+        <w:pStyle w:val="ListParagraph"/>
+        <w:numPr>
+          <w:ilvl w:val="2"/>
+          <w:numId w:val="3"/>
+        </w:numPr>
+      </w:pPr>
+      <w:r>
+        <w:rPr>
+          <w:rFonts w:eastAsiaTheme="minorEastAsia" w:hint="eastAsia"/>
+          <w:i/>
+          <w:lang w:eastAsia="ko-KR"/>
+        </w:rPr>
+        <w:t xml:space="preserve">Invocation Response </w:t>
+      </w:r>
+      <w:r>
+        <w:rPr>
+          <w:rFonts w:eastAsiaTheme="minorEastAsia"/>
+          <w:i/>
+          <w:lang w:eastAsia="ko-KR"/>
+        </w:rPr>
+        <w:t>Signal</w:t>
+      </w:r>
+      <w:r>
+        <w:rPr>
+          <w:rFonts w:eastAsiaTheme="minorEastAsia" w:hint="eastAsia"/>
+          <w:i/>
+          <w:lang w:eastAsia="ko-KR"/>
+        </w:rPr>
+        <w:t>:</w:t>
+      </w:r>
+      <w:r>
+        <w:rPr>
+          <w:rFonts w:eastAsiaTheme="minorEastAsia"/>
+          <w:lang w:eastAsia="ko-KR"/>
+        </w:rPr>
+        <w:t xml:space="preserve"> This signal comprises of the results (on success) or exception when something fails on the server side. The exception is capture</w:t>
+      </w:r>
+      <w:r>
+        <w:rPr>
+          <w:rFonts w:eastAsiaTheme="minorEastAsia"/>
+          <w:lang w:eastAsia="ko-KR"/>
+        </w:rPr>
+        <w:t>d</w:t>
+      </w:r>
+      <w:r>
+        <w:rPr>
+          <w:rFonts w:eastAsiaTheme="minorEastAsia"/>
+          <w:lang w:eastAsia="ko-KR"/>
+        </w:rPr>
+        <w:t xml:space="preserve"> in this signal and sent over to the client </w:t>
+      </w:r>
+      <w:r>
+        <w:rPr>
+          <w:rFonts w:eastAsiaTheme="minorEastAsia"/>
+          <w:lang w:eastAsia="ko-KR"/>
+        </w:rPr>
+        <w:t>side or the results is capture packaged in this signal sent over.</w:t>
+      </w:r>
+    </w:p>
+    <w:p>
+      <w:pPr>
+        <w:pStyle w:val="ListParagraph"/>
+        <w:numPr>
+          <w:ilvl w:val="1"/>
+          <w:numId w:val="3"/>
+        </w:numPr>
+      </w:pPr>
+      <w:r>
+        <w:rPr>
+          <w:rFonts w:eastAsiaTheme="minorEastAsia" w:hint="eastAsia"/>
+          <w:b/>
+          <w:lang w:eastAsia="ko-KR"/>
+        </w:rPr>
+        <w:t xml:space="preserve">Helper </w:t>
+      </w:r>
+      <w:r>
+        <w:rPr>
+          <w:rFonts w:eastAsiaTheme="minorEastAsia"/>
+          <w:b/>
+          <w:lang w:eastAsia="ko-KR"/>
+        </w:rPr>
+        <w:t>Utility</w:t>
+      </w:r>
+      <w:r>
+        <w:rPr>
+          <w:rFonts w:eastAsiaTheme="minorEastAsia" w:hint="eastAsia"/>
+          <w:b/>
+          <w:lang w:eastAsia="ko-KR"/>
+        </w:rPr>
+        <w:t>:</w:t>
+      </w:r>
+      <w:r>
+        <w:rPr>
+          <w:rFonts w:eastAsiaTheme="minorEastAsia" w:hint="eastAsia"/>
+          <w:lang w:eastAsia="ko-KR"/>
+        </w:rPr>
+        <w:t xml:space="preserve"> This was design to handle the communication</w:t>
+      </w:r>
+      <w:r>
+        <w:rPr>
+          <w:rFonts w:eastAsiaTheme="minorEastAsia"/>
+          <w:lang w:eastAsia="ko-KR"/>
+        </w:rPr>
+        <w:t xml:space="preserve"> and various signals that are</w:t>
+      </w:r>
+      <w:r>
+        <w:rPr>
+          <w:rFonts w:eastAsiaTheme="minorEastAsia"/>
+          <w:lang w:eastAsia="ko-KR"/>
+        </w:rPr>
+        <w:t xml:space="preserve"> used for communication in the system</w:t>
+      </w:r>
+      <w:r>
+        <w:rPr>
+          <w:rFonts w:eastAsiaTheme="minorEastAsia" w:hint="eastAsia"/>
+          <w:lang w:eastAsia="ko-KR"/>
+        </w:rPr>
+        <w:t xml:space="preserve">. It will have two methods </w:t>
+      </w:r>
+      <w:r>
+        <w:rPr>
+          <w:rFonts w:eastAsiaTheme="minorEastAsia"/>
+          <w:lang w:eastAsia="ko-KR"/>
+        </w:rPr>
+        <w:t>that</w:t>
+      </w:r>
+      <w:r>
+        <w:rPr>
+          <w:rFonts w:eastAsiaTheme="minorEastAsia" w:hint="eastAsia"/>
+          <w:lang w:eastAsia="ko-KR"/>
+        </w:rPr>
+        <w:t xml:space="preserve"> will be send and </w:t>
+      </w:r>
+      <w:r>
+        <w:rPr>
+          <w:rFonts w:eastAsiaTheme="minorEastAsia"/>
+          <w:lang w:eastAsia="ko-KR"/>
+        </w:rPr>
+        <w:t>receive</w:t>
+      </w:r>
+      <w:r>
+        <w:rPr>
+          <w:rFonts w:eastAsiaTheme="minorEastAsia" w:hint="eastAsia"/>
+          <w:lang w:eastAsia="ko-KR"/>
+        </w:rPr>
+        <w:t xml:space="preserve">. This will be used in all </w:t>
+      </w:r>
+      <w:r>
+        <w:rPr>
+          <w:rFonts w:eastAsiaTheme="minorEastAsia"/>
+          <w:lang w:eastAsia="ko-KR"/>
+        </w:rPr>
+        <w:t>components</w:t>
+      </w:r>
+      <w:r>
+        <w:rPr>
+          <w:rFonts w:eastAsiaTheme="minorEastAsia" w:hint="eastAsia"/>
+          <w:lang w:eastAsia="ko-KR"/>
+        </w:rPr>
+        <w:t xml:space="preserve"> so that we will have a consistent </w:t>
+      </w:r>
+      <w:r>
+        <w:rPr>
+          <w:rFonts w:eastAsiaTheme="minorEastAsia" w:hint="eastAsia"/>
+          <w:lang w:eastAsia="ko-KR"/>
+        </w:rPr>
+        <w:t>method to communicate.</w:t>
+      </w:r>
+    </w:p>
+    <w:p/>
+    <w:p>
+      <w:pPr>
+        <w:pStyle w:val="ListParagraph"/>
+        <w:numPr>
+          <w:ilvl w:val="0"/>
+          <w:numId w:val="3"/>
+        </w:numPr>
+        <w:rPr>
+          <w:b/>
+        </w:rPr>
+      </w:pPr>
+      <w:r>
+        <w:rPr>
+          <w:b/>
+        </w:rPr>
+        <w:t>Special Features or Abilities</w:t>
+      </w:r>
+    </w:p>
+    <w:p>
+      <w:pPr>
+        <w:pStyle w:val="ListParagraph"/>
+        <w:numPr>
+          <w:ilvl w:val="1"/>
+          <w:numId w:val="3"/>
+        </w:numPr>
+        <w:rPr>
+          <w:b/>
+        </w:rPr>
+      </w:pPr>
+      <w:r>
+        <w:rPr>
+          <w:b/>
+        </w:rPr>
+        <w:t>Runtime Stub Compiler</w:t>
+      </w:r>
+      <w:r>
+        <w:rPr>
+          <w:b/>
         </w:rPr>
         <w:t xml:space="preserve">: </w:t>
       </w:r>
+      <w:r>
+        <w:t>We build a runtime stu</w:t>
+      </w:r>
+      <w:r>
+        <w:t xml:space="preserve">b compiler instead of generating the stub at compile time. </w:t>
+      </w:r>
+      <w:r>
+        <w:t xml:space="preserve">Wherever the client needs to call for a service (call a remote method) we get the RemoteRef from the RMIRegistry and generate the stub to make a remote call. The stubs generated are cached </w:t>
+      </w:r>
+      <w:r>
+        <w:t xml:space="preserve">on the client so that they could be re-used again and again for consecutive call. </w:t>
+      </w:r>
+    </w:p>
+    <w:p>
+      <w:pPr>
+        <w:ind w:left="1080"/>
+        <w:rPr>
+          <w:b/>
+        </w:rPr>
+      </w:pPr>
+      <w:r>
+        <w:rPr>
+          <w:b/>
+        </w:rPr>
+        <w:t xml:space="preserve">Benefits of a </w:t>
+      </w:r>
+      <w:r>
+        <w:rPr>
+          <w:b/>
+        </w:rPr>
+        <w:t xml:space="preserve">dynamic </w:t>
+      </w:r>
+      <w:r>
+        <w:rPr>
+          <w:b/>
+        </w:rPr>
+        <w:t>Runtime Stub Compiler:</w:t>
+      </w:r>
     </w:p>
     <w:p>
       <w:pPr>
@@ -664,11 +1115,44 @@
         </w:numPr>
       </w:pPr>
       <w:r>
-        <w:rPr>
-          <w:rFonts w:eastAsiaTheme="minorEastAsia" w:hint="eastAsia"/>
-          <w:lang w:eastAsia="ko-KR"/>
-        </w:rPr>
-        <w:t>Invocation Response Message:</w:t>
+        <w:t>Due to runtime generation of stub, different variants of the stub could be generated depending on the current needs of the application.</w:t>
+      </w:r>
+    </w:p>
+    <w:p>
+      <w:pPr>
+        <w:pStyle w:val="ListParagraph"/>
+        <w:numPr>
+          <w:ilvl w:val="2"/>
+          <w:numId w:val="3"/>
+        </w:numPr>
+      </w:pPr>
+      <w:r>
+        <w:t>Since stubs are generated at runtime there is no space to for stubs on disk.</w:t>
+      </w:r>
+    </w:p>
+    <w:p>
+      <w:pPr>
+        <w:pStyle w:val="ListParagraph"/>
+        <w:numPr>
+          <w:ilvl w:val="2"/>
+          <w:numId w:val="3"/>
+        </w:numPr>
+      </w:pPr>
+      <w:r>
+        <w:t>Runtime stubs can be portables across platforms or similar modifications can be made.</w:t>
+      </w:r>
+    </w:p>
+    <w:p/>
+    <w:p>
+      <w:pPr>
+        <w:pStyle w:val="ListParagraph"/>
+        <w:numPr>
+          <w:ilvl w:val="0"/>
+          <w:numId w:val="3"/>
+        </w:numPr>
+      </w:pPr>
+      <w:r>
+        <w:t xml:space="preserve">Describe the portions of the design that are correctly implemented, that have bugs, and that remain unimplemented. </w:t>
       </w:r>
     </w:p>
     <w:p>
@@ -684,57 +1168,926 @@
           <w:rFonts w:eastAsiaTheme="minorEastAsia" w:hint="eastAsia"/>
           <w:lang w:eastAsia="ko-KR"/>
         </w:rPr>
+        <w:t xml:space="preserve">The design for the </w:t>
+      </w:r>
+      <w:r>
+        <w:rPr>
+          <w:rFonts w:eastAsiaTheme="minorEastAsia" w:hint="eastAsia"/>
+          <w:lang w:eastAsia="ko-KR"/>
+        </w:rPr>
+        <w:t xml:space="preserve">project two, we followed the basic </w:t>
+      </w:r>
+      <w:r>
+        <w:rPr>
+          <w:rFonts w:eastAsiaTheme="minorEastAsia" w:hint="eastAsia"/>
+          <w:lang w:eastAsia="ko-KR"/>
+        </w:rPr>
+        <w:t>idea</w:t>
+      </w:r>
+      <w:r>
+        <w:rPr>
+          <w:rFonts w:eastAsiaTheme="minorEastAsia" w:hint="eastAsia"/>
+          <w:lang w:eastAsia="ko-KR"/>
+        </w:rPr>
+        <w:t xml:space="preserve"> that was </w:t>
+      </w:r>
+      <w:r>
+        <w:rPr>
+          <w:rFonts w:eastAsiaTheme="minorEastAsia" w:hint="eastAsia"/>
+          <w:lang w:eastAsia="ko-KR"/>
+        </w:rPr>
+        <w:t>introduced to</w:t>
+      </w:r>
+      <w:r>
+        <w:rPr>
+          <w:rFonts w:eastAsiaTheme="minorEastAsia" w:hint="eastAsia"/>
+          <w:lang w:eastAsia="ko-KR"/>
+        </w:rPr>
+        <w:t xml:space="preserve"> use by </w:t>
+      </w:r>
+      <w:r>
+        <w:rPr>
+          <w:rFonts w:eastAsiaTheme="minorEastAsia" w:hint="eastAsia"/>
+          <w:lang w:eastAsia="ko-KR"/>
+        </w:rPr>
+        <w:t>in the project</w:t>
+      </w:r>
+      <w:r>
+        <w:rPr>
+          <w:rFonts w:eastAsiaTheme="minorEastAsia" w:hint="eastAsia"/>
+          <w:lang w:eastAsia="ko-KR"/>
+        </w:rPr>
+        <w:t xml:space="preserve"> description</w:t>
+      </w:r>
+      <w:r>
+        <w:rPr>
+          <w:rFonts w:eastAsiaTheme="minorEastAsia" w:hint="eastAsia"/>
+          <w:lang w:eastAsia="ko-KR"/>
+        </w:rPr>
+        <w:t xml:space="preserve"> with </w:t>
+      </w:r>
+      <w:r>
+        <w:rPr>
+          <w:rFonts w:eastAsiaTheme="minorEastAsia"/>
+          <w:lang w:eastAsia="ko-KR"/>
+        </w:rPr>
+        <w:t>modification</w:t>
+      </w:r>
+      <w:r>
+        <w:rPr>
+          <w:rFonts w:eastAsiaTheme="minorEastAsia" w:hint="eastAsia"/>
+          <w:lang w:eastAsia="ko-KR"/>
+        </w:rPr>
+        <w:t xml:space="preserve">. </w:t>
+      </w:r>
+      <w:r>
+        <w:rPr>
+          <w:rFonts w:eastAsiaTheme="minorEastAsia" w:hint="eastAsia"/>
+          <w:lang w:eastAsia="ko-KR"/>
+        </w:rPr>
+        <w:t xml:space="preserve"> One major this that is a bit different is that we separated the RMI </w:t>
+      </w:r>
+      <w:r>
+        <w:rPr>
+          <w:rFonts w:eastAsiaTheme="minorEastAsia"/>
+          <w:lang w:eastAsia="ko-KR"/>
+        </w:rPr>
+        <w:t>registry</w:t>
+      </w:r>
+      <w:r>
+        <w:rPr>
+          <w:rFonts w:eastAsiaTheme="minorEastAsia" w:hint="eastAsia"/>
+          <w:lang w:eastAsia="ko-KR"/>
+        </w:rPr>
+        <w:t xml:space="preserve"> from the server. To start the whole system, we need to boot up the RMI registry first. Then start up the </w:t>
+      </w:r>
+      <w:r>
+        <w:rPr>
+          <w:rFonts w:eastAsiaTheme="minorEastAsia"/>
+          <w:lang w:eastAsia="ko-KR"/>
+        </w:rPr>
+        <w:t>proxy</w:t>
+      </w:r>
+      <w:r>
+        <w:rPr>
+          <w:rFonts w:eastAsiaTheme="minorEastAsia" w:hint="eastAsia"/>
+          <w:lang w:eastAsia="ko-KR"/>
+        </w:rPr>
+        <w:t xml:space="preserve"> dispatcher, as the proxy dispatcher is started it will connect to the RMI registry and bind the necessary </w:t>
+      </w:r>
+      <w:r>
+        <w:rPr>
+          <w:rFonts w:eastAsiaTheme="minorEastAsia"/>
+          <w:lang w:eastAsia="ko-KR"/>
+        </w:rPr>
+        <w:t>remote</w:t>
+      </w:r>
+      <w:r>
+        <w:rPr>
+          <w:rFonts w:eastAsiaTheme="minorEastAsia" w:hint="eastAsia"/>
+          <w:lang w:eastAsia="ko-KR"/>
+        </w:rPr>
+        <w:t xml:space="preserve"> references. After binding </w:t>
+      </w:r>
+      <w:r>
+        <w:rPr>
+          <w:rFonts w:eastAsiaTheme="minorEastAsia"/>
+          <w:lang w:eastAsia="ko-KR"/>
+        </w:rPr>
+        <w:t>everything</w:t>
+      </w:r>
+      <w:r>
+        <w:rPr>
+          <w:rFonts w:eastAsiaTheme="minorEastAsia" w:hint="eastAsia"/>
+          <w:lang w:eastAsia="ko-KR"/>
+        </w:rPr>
+        <w:t xml:space="preserve">, it will start to accept connection from the client so that it could execute the </w:t>
+      </w:r>
+      <w:r>
+        <w:rPr>
+          <w:rFonts w:eastAsiaTheme="minorEastAsia" w:hint="eastAsia"/>
+          <w:lang w:eastAsia="ko-KR"/>
+        </w:rPr>
         <w:lastRenderedPageBreak/>
-        <w:t xml:space="preserve">Helper </w:t>
-      </w:r>
-      <w:r>
-        <w:rPr>
-          <w:rFonts w:eastAsiaTheme="minorEastAsia"/>
-          <w:lang w:eastAsia="ko-KR"/>
-        </w:rPr>
-        <w:t>Utility</w:t>
-      </w:r>
-      <w:r>
-        <w:rPr>
-          <w:rFonts w:eastAsiaTheme="minorEastAsia" w:hint="eastAsia"/>
-          <w:lang w:eastAsia="ko-KR"/>
-        </w:rPr>
-        <w:t xml:space="preserve">: This was design to handle the communication. It will have two methods which will be send and </w:t>
-      </w:r>
-      <w:r>
-        <w:rPr>
-          <w:rFonts w:eastAsiaTheme="minorEastAsia"/>
-          <w:lang w:eastAsia="ko-KR"/>
-        </w:rPr>
-        <w:t>receive</w:t>
-      </w:r>
-      <w:r>
-        <w:rPr>
-          <w:rFonts w:eastAsiaTheme="minorEastAsia" w:hint="eastAsia"/>
-          <w:lang w:eastAsia="ko-KR"/>
-        </w:rPr>
-        <w:t xml:space="preserve">. This will be used in all </w:t>
-      </w:r>
-      <w:r>
-        <w:rPr>
-          <w:rFonts w:eastAsiaTheme="minorEastAsia"/>
-          <w:lang w:eastAsia="ko-KR"/>
-        </w:rPr>
-        <w:t>components</w:t>
-      </w:r>
-      <w:r>
-        <w:rPr>
-          <w:rFonts w:eastAsiaTheme="minorEastAsia" w:hint="eastAsia"/>
-          <w:lang w:eastAsia="ko-KR"/>
-        </w:rPr>
-        <w:t xml:space="preserve"> so that we will have a consistent </w:t>
-      </w:r>
-      <w:r>
-        <w:rPr>
-          <w:rFonts w:eastAsiaTheme="minorEastAsia" w:hint="eastAsia"/>
-          <w:lang w:eastAsia="ko-KR"/>
-        </w:rPr>
-        <w:t>method to communicate.</w:t>
+        <w:t xml:space="preserve">remote </w:t>
+      </w:r>
+      <w:r>
+        <w:rPr>
+          <w:rFonts w:eastAsiaTheme="minorEastAsia"/>
+          <w:lang w:eastAsia="ko-KR"/>
+        </w:rPr>
+        <w:t>invocation</w:t>
+      </w:r>
+      <w:r>
+        <w:rPr>
+          <w:rFonts w:eastAsiaTheme="minorEastAsia" w:hint="eastAsia"/>
+          <w:lang w:eastAsia="ko-KR"/>
+        </w:rPr>
+        <w:t xml:space="preserve">s. For the client side, it will start up and reach out to the RMI </w:t>
+      </w:r>
+      <w:r>
+        <w:rPr>
+          <w:rFonts w:eastAsiaTheme="minorEastAsia"/>
+          <w:lang w:eastAsia="ko-KR"/>
+        </w:rPr>
+        <w:t>registry looks</w:t>
+      </w:r>
+      <w:r>
+        <w:rPr>
+          <w:rFonts w:eastAsiaTheme="minorEastAsia" w:hint="eastAsia"/>
+          <w:lang w:eastAsia="ko-KR"/>
+        </w:rPr>
+        <w:t xml:space="preserve"> up the necessary remote reference so that the remote reference information could be used in the stub compiler. </w:t>
+      </w:r>
+      <w:r>
+        <w:rPr>
+          <w:rFonts w:eastAsiaTheme="minorEastAsia" w:hint="eastAsia"/>
+          <w:lang w:eastAsia="ko-KR"/>
+        </w:rPr>
+        <w:t>We are assuming that the interface file will be present on the client side so that we could initialize the interface and pass it to the stub compiler.</w:t>
+      </w:r>
+    </w:p>
+    <w:p>
+      <w:pPr>
+        <w:pStyle w:val="ListParagraph"/>
+        <w:numPr>
+          <w:ilvl w:val="1"/>
+          <w:numId w:val="3"/>
+        </w:numPr>
+        <w:rPr>
+          <w:b/>
+        </w:rPr>
+      </w:pPr>
+      <w:r>
+        <w:rPr>
+          <w:rFonts w:eastAsiaTheme="minorEastAsia" w:hint="eastAsia"/>
+          <w:b/>
+          <w:lang w:eastAsia="ko-KR"/>
+        </w:rPr>
+        <w:t>Not I</w:t>
+      </w:r>
+      <w:r>
+        <w:rPr>
+          <w:rFonts w:eastAsiaTheme="minorEastAsia" w:hint="eastAsia"/>
+          <w:b/>
+          <w:lang w:eastAsia="ko-KR"/>
+        </w:rPr>
+        <w:t>mplemented</w:t>
+      </w:r>
+    </w:p>
+    <w:p>
+      <w:pPr>
+        <w:pStyle w:val="ListParagraph"/>
+        <w:numPr>
+          <w:ilvl w:val="2"/>
+          <w:numId w:val="3"/>
+        </w:numPr>
+      </w:pPr>
+      <w:r>
+        <w:rPr>
+          <w:rFonts w:eastAsiaTheme="minorEastAsia"/>
+          <w:lang w:eastAsia="ko-KR"/>
+        </w:rPr>
+        <w:t xml:space="preserve">Distributed </w:t>
+      </w:r>
+      <w:r>
+        <w:rPr>
+          <w:rFonts w:eastAsiaTheme="minorEastAsia" w:hint="eastAsia"/>
+          <w:lang w:eastAsia="ko-KR"/>
+        </w:rPr>
+        <w:t>Garbage collection</w:t>
+      </w:r>
+      <w:r>
+        <w:rPr>
+          <w:rFonts w:eastAsiaTheme="minorEastAsia" w:hint="eastAsia"/>
+          <w:lang w:eastAsia="ko-KR"/>
+        </w:rPr>
+        <w:t xml:space="preserve"> </w:t>
+      </w:r>
+      <w:r>
+        <w:rPr>
+          <w:rFonts w:eastAsiaTheme="minorEastAsia"/>
+          <w:lang w:eastAsia="ko-KR"/>
+        </w:rPr>
+        <w:t>(</w:t>
+      </w:r>
+      <w:r>
+        <w:rPr>
+          <w:rFonts w:eastAsiaTheme="minorEastAsia" w:hint="eastAsia"/>
+          <w:lang w:eastAsia="ko-KR"/>
+        </w:rPr>
+        <w:t>on the RMI registry</w:t>
+      </w:r>
+      <w:r>
+        <w:rPr>
+          <w:rFonts w:eastAsiaTheme="minorEastAsia"/>
+          <w:lang w:eastAsia="ko-KR"/>
+        </w:rPr>
+        <w:t>)</w:t>
+      </w:r>
+      <w:r>
+        <w:rPr>
+          <w:rFonts w:eastAsiaTheme="minorEastAsia" w:hint="eastAsia"/>
+          <w:lang w:eastAsia="ko-KR"/>
+        </w:rPr>
+        <w:t xml:space="preserve">: The RMI registry </w:t>
+      </w:r>
+      <w:r>
+        <w:rPr>
+          <w:rFonts w:eastAsiaTheme="minorEastAsia"/>
+          <w:lang w:eastAsia="ko-KR"/>
+        </w:rPr>
+        <w:t>does</w:t>
+      </w:r>
+      <w:r>
+        <w:rPr>
+          <w:rFonts w:eastAsiaTheme="minorEastAsia" w:hint="eastAsia"/>
+          <w:lang w:eastAsia="ko-KR"/>
+        </w:rPr>
+        <w:t xml:space="preserve"> not have the functionality to validate the liveness of the remote reference. The remote reference will only be updated with the rebind signal if the proxy dispatcher rebinds with the same </w:t>
+      </w:r>
+      <w:r>
+        <w:rPr>
+          <w:rFonts w:eastAsiaTheme="minorEastAsia"/>
+          <w:lang w:eastAsia="ko-KR"/>
+        </w:rPr>
+        <w:t>“</w:t>
+      </w:r>
+      <w:r>
+        <w:rPr>
+          <w:rFonts w:eastAsiaTheme="minorEastAsia" w:hint="eastAsia"/>
+          <w:lang w:eastAsia="ko-KR"/>
+        </w:rPr>
+        <w:t>key name</w:t>
+      </w:r>
+      <w:r>
+        <w:rPr>
+          <w:rFonts w:eastAsiaTheme="minorEastAsia"/>
+          <w:lang w:eastAsia="ko-KR"/>
+        </w:rPr>
+        <w:t>”</w:t>
+      </w:r>
+      <w:r>
+        <w:rPr>
+          <w:rFonts w:eastAsiaTheme="minorEastAsia" w:hint="eastAsia"/>
+          <w:lang w:eastAsia="ko-KR"/>
+        </w:rPr>
+        <w:t xml:space="preserve"> again. </w:t>
+      </w:r>
+      <w:r>
+        <w:rPr>
+          <w:rFonts w:eastAsiaTheme="minorEastAsia"/>
+          <w:lang w:eastAsia="ko-KR"/>
+        </w:rPr>
+        <w:t xml:space="preserve">There is no service running on RMIRegistry side that does </w:t>
+      </w:r>
+      <w:r>
+        <w:rPr>
+          <w:rFonts w:eastAsiaTheme="minorEastAsia"/>
+          <w:lang w:eastAsia="ko-KR"/>
+        </w:rPr>
+        <w:t>distribute</w:t>
+      </w:r>
+      <w:r>
+        <w:rPr>
+          <w:rFonts w:eastAsiaTheme="minorEastAsia"/>
+          <w:lang w:eastAsia="ko-KR"/>
+        </w:rPr>
+        <w:t xml:space="preserve"> garbage collection</w:t>
+      </w:r>
+      <w:r>
+        <w:rPr>
+          <w:rFonts w:eastAsiaTheme="minorEastAsia"/>
+          <w:lang w:eastAsia="ko-KR"/>
+        </w:rPr>
+        <w:t xml:space="preserve">. </w:t>
+      </w:r>
+    </w:p>
+    <w:p>
+      <w:pPr>
+        <w:pStyle w:val="ListParagraph"/>
+        <w:numPr>
+          <w:ilvl w:val="2"/>
+          <w:numId w:val="3"/>
+        </w:numPr>
+      </w:pPr>
+      <w:r>
+        <w:rPr>
+          <w:rFonts w:eastAsiaTheme="minorEastAsia" w:hint="eastAsia"/>
+          <w:lang w:eastAsia="ko-KR"/>
+        </w:rPr>
+        <w:t>A</w:t>
+      </w:r>
+      <w:r>
+        <w:rPr>
+          <w:rFonts w:eastAsiaTheme="minorEastAsia" w:hint="eastAsia"/>
+          <w:lang w:eastAsia="ko-KR"/>
+        </w:rPr>
+        <w:t>utomatic retrieval</w:t>
+      </w:r>
+      <w:r>
+        <w:rPr>
+          <w:rFonts w:eastAsiaTheme="minorEastAsia"/>
+          <w:lang w:eastAsia="ko-KR"/>
+        </w:rPr>
+        <w:t xml:space="preserve"> (download)</w:t>
+      </w:r>
+      <w:r>
+        <w:rPr>
+          <w:rFonts w:eastAsiaTheme="minorEastAsia" w:hint="eastAsia"/>
+          <w:lang w:eastAsia="ko-KR"/>
+        </w:rPr>
+        <w:t xml:space="preserve"> of the</w:t>
+      </w:r>
+      <w:r>
+        <w:rPr>
+          <w:rFonts w:eastAsiaTheme="minorEastAsia" w:hint="eastAsia"/>
+          <w:lang w:eastAsia="ko-KR"/>
+        </w:rPr>
+        <w:t xml:space="preserve"> </w:t>
+      </w:r>
+      <w:r>
+        <w:rPr>
+          <w:rFonts w:eastAsiaTheme="minorEastAsia" w:hint="eastAsia"/>
+          <w:lang w:eastAsia="ko-KR"/>
+        </w:rPr>
+        <w:t>interface</w:t>
+      </w:r>
+      <w:r>
+        <w:rPr>
+          <w:rFonts w:eastAsiaTheme="minorEastAsia"/>
+          <w:lang w:eastAsia="ko-KR"/>
+        </w:rPr>
+        <w:t xml:space="preserve"> file</w:t>
+      </w:r>
+      <w:r>
+        <w:rPr>
+          <w:rFonts w:eastAsiaTheme="minorEastAsia" w:hint="eastAsia"/>
+          <w:lang w:eastAsia="ko-KR"/>
+        </w:rPr>
+        <w:t xml:space="preserve"> for the stub</w:t>
+      </w:r>
+      <w:r>
+        <w:rPr>
+          <w:rFonts w:eastAsiaTheme="minorEastAsia" w:hint="eastAsia"/>
+          <w:lang w:eastAsia="ko-KR"/>
+        </w:rPr>
+        <w:t xml:space="preserve"> </w:t>
+      </w:r>
+      <w:r>
+        <w:rPr>
+          <w:rFonts w:eastAsiaTheme="minorEastAsia" w:hint="eastAsia"/>
+          <w:lang w:eastAsia="ko-KR"/>
+        </w:rPr>
+        <w:t>compiler on the client side.</w:t>
+      </w:r>
+      <w:r>
+        <w:rPr>
+          <w:rFonts w:eastAsiaTheme="minorEastAsia"/>
+          <w:lang w:eastAsia="ko-KR"/>
+        </w:rPr>
+        <w:t xml:space="preserve"> (We are </w:t>
+      </w:r>
+      <w:r>
+        <w:rPr>
+          <w:rFonts w:eastAsiaTheme="minorEastAsia"/>
+          <w:lang w:eastAsia="ko-KR"/>
+        </w:rPr>
+        <w:t>keeping</w:t>
+      </w:r>
+      <w:r>
+        <w:rPr>
+          <w:rFonts w:eastAsiaTheme="minorEastAsia"/>
+          <w:lang w:eastAsia="ko-KR"/>
+        </w:rPr>
+        <w:t xml:space="preserve"> the</w:t>
+      </w:r>
+      <w:r>
+        <w:rPr>
+          <w:rFonts w:eastAsiaTheme="minorEastAsia"/>
+          <w:lang w:eastAsia="ko-KR"/>
+        </w:rPr>
+        <w:t xml:space="preserve"> interface is already present on client side</w:t>
+      </w:r>
+      <w:r>
+        <w:rPr>
+          <w:rFonts w:eastAsiaTheme="minorEastAsia"/>
+          <w:lang w:eastAsia="ko-KR"/>
+        </w:rPr>
+        <w:t xml:space="preserve">) </w:t>
+      </w:r>
+    </w:p>
+    <w:p>
+      <w:pPr>
+        <w:pStyle w:val="ListParagraph"/>
+        <w:numPr>
+          <w:ilvl w:val="2"/>
+          <w:numId w:val="3"/>
+        </w:numPr>
+      </w:pPr>
+      <w:r>
+        <w:rPr>
+          <w:rFonts w:eastAsiaTheme="minorEastAsia"/>
+          <w:lang w:eastAsia="ko-KR"/>
+        </w:rPr>
+        <w:t>Maintaining state/session on server-side for clients</w:t>
+      </w:r>
+      <w:r>
+        <w:rPr>
+          <w:rFonts w:eastAsiaTheme="minorEastAsia"/>
+          <w:lang w:eastAsia="ko-KR"/>
+        </w:rPr>
+        <w:t>:</w:t>
+      </w:r>
+      <w:r>
+        <w:rPr>
+          <w:rFonts w:eastAsiaTheme="minorEastAsia"/>
+          <w:lang w:eastAsia="ko-KR"/>
+        </w:rPr>
+        <w:t xml:space="preserve"> All the methods calls on server-side are stateless meaning that the server doesn't remember anything about the client making requests. Server doesn't maintain some session or information about client. Each request is independent. </w:t>
+      </w:r>
+    </w:p>
+    <w:p>
+      <w:pPr>
+        <w:pStyle w:val="ListParagraph"/>
+        <w:numPr>
+          <w:ilvl w:val="2"/>
+          <w:numId w:val="3"/>
+        </w:numPr>
+      </w:pPr>
+      <w:r>
+        <w:rPr>
+          <w:rFonts w:eastAsiaTheme="minorEastAsia" w:hint="eastAsia"/>
+          <w:lang w:eastAsia="ko-KR"/>
+        </w:rPr>
+        <w:t xml:space="preserve">If there are </w:t>
+      </w:r>
+      <w:r>
+        <w:rPr>
+          <w:rFonts w:eastAsiaTheme="minorEastAsia"/>
+          <w:lang w:eastAsia="ko-KR"/>
+        </w:rPr>
+        <w:t xml:space="preserve">some </w:t>
+      </w:r>
+      <w:r>
+        <w:rPr>
+          <w:rFonts w:eastAsiaTheme="minorEastAsia" w:hint="eastAsia"/>
+          <w:lang w:eastAsia="ko-KR"/>
+        </w:rPr>
+        <w:t xml:space="preserve">connection exceptions while </w:t>
+      </w:r>
+      <w:r>
+        <w:rPr>
+          <w:rFonts w:eastAsiaTheme="minorEastAsia"/>
+          <w:lang w:eastAsia="ko-KR"/>
+        </w:rPr>
+        <w:t>executing</w:t>
+      </w:r>
+      <w:r>
+        <w:rPr>
+          <w:rFonts w:eastAsiaTheme="minorEastAsia" w:hint="eastAsia"/>
+          <w:lang w:eastAsia="ko-KR"/>
+        </w:rPr>
+        <w:t xml:space="preserve"> the remote methods, we do not have the ability to trigger another </w:t>
+      </w:r>
+      <w:r>
+        <w:rPr>
+          <w:rFonts w:eastAsiaTheme="minorEastAsia"/>
+          <w:lang w:eastAsia="ko-KR"/>
+        </w:rPr>
+        <w:t>re-</w:t>
+      </w:r>
+      <w:r>
+        <w:rPr>
+          <w:rFonts w:eastAsiaTheme="minorEastAsia" w:hint="eastAsia"/>
+          <w:lang w:eastAsia="ko-KR"/>
+        </w:rPr>
+        <w:t xml:space="preserve">look up so that we could recreate the proxy object and </w:t>
+      </w:r>
+      <w:r>
+        <w:rPr>
+          <w:rFonts w:eastAsiaTheme="minorEastAsia"/>
+          <w:lang w:eastAsia="ko-KR"/>
+        </w:rPr>
+        <w:t xml:space="preserve">transparently </w:t>
+      </w:r>
+      <w:r>
+        <w:rPr>
+          <w:rFonts w:eastAsiaTheme="minorEastAsia" w:hint="eastAsia"/>
+          <w:lang w:eastAsia="ko-KR"/>
+        </w:rPr>
+        <w:t xml:space="preserve">follow-up the execution. </w:t>
+      </w:r>
+      <w:r>
+        <w:rPr>
+          <w:rFonts w:eastAsiaTheme="minorEastAsia"/>
+          <w:lang w:eastAsia="ko-KR"/>
+        </w:rPr>
+        <w:br/>
+      </w:r>
+    </w:p>
+    <w:p>
+      <w:pPr>
+        <w:pStyle w:val="ListParagraph"/>
+        <w:numPr>
+          <w:ilvl w:val="0"/>
+          <w:numId w:val="3"/>
+        </w:numPr>
+        <w:rPr>
+          <w:b/>
+        </w:rPr>
+      </w:pPr>
+      <w:r>
+        <w:rPr>
+          <w:b/>
+        </w:rPr>
+        <w:t xml:space="preserve">Tell us how to cleanly build, deploy, and run your project </w:t>
+      </w:r>
+    </w:p>
+    <w:p>
+      <w:pPr>
+        <w:pStyle w:val="ListParagraph"/>
+        <w:ind w:left="360" w:firstLine="360"/>
+        <w:rPr>
+          <w:b/>
+          <w:color w:val="FF0000"/>
+        </w:rPr>
+      </w:pPr>
+      <w:r>
+        <w:rPr>
+          <w:b/>
+          <w:color w:val="FF0000"/>
+        </w:rPr>
+        <w:t xml:space="preserve">(Please make sure the ports </w:t>
+      </w:r>
+      <w:r>
+        <w:rPr>
+          <w:b/>
+          <w:color w:val="FF0000"/>
+        </w:rPr>
+        <w:t xml:space="preserve">you use </w:t>
+      </w:r>
+      <w:r>
+        <w:rPr>
+          <w:b/>
+          <w:color w:val="FF0000"/>
+        </w:rPr>
+        <w:t>are not already in use)</w:t>
+      </w:r>
+      <w:r>
+        <w:rPr>
+          <w:b/>
+          <w:color w:val="FF0000"/>
+        </w:rPr>
+        <w:br/>
+      </w:r>
+    </w:p>
+    <w:p>
+      <w:pPr>
+        <w:pStyle w:val="ListParagraph"/>
+        <w:numPr>
+          <w:ilvl w:val="1"/>
+          <w:numId w:val="3"/>
+        </w:numPr>
+      </w:pPr>
+      <w:r>
+        <w:t xml:space="preserve">Download the source code and </w:t>
+      </w:r>
+      <w:r>
+        <w:rPr>
+          <w:b/>
+          <w:i/>
+        </w:rPr>
+        <w:t>cd</w:t>
+      </w:r>
+      <w:r>
+        <w:rPr>
+          <w:i/>
+        </w:rPr>
+        <w:t xml:space="preserve"> </w:t>
+      </w:r>
+      <w:r>
+        <w:t xml:space="preserve">to the </w:t>
+      </w:r>
+      <w:r>
+        <w:rPr>
+          <w:b/>
+          <w:i/>
+        </w:rPr>
+        <w:t>Final_Lab2</w:t>
+      </w:r>
+      <w:r>
+        <w:t xml:space="preserve"> directory (on the command prompt)</w:t>
+      </w:r>
+      <w:r>
+        <w:br/>
+      </w:r>
+    </w:p>
+    <w:p>
+      <w:pPr>
+        <w:pStyle w:val="ListParagraph"/>
+        <w:numPr>
+          <w:ilvl w:val="1"/>
+          <w:numId w:val="3"/>
+        </w:numPr>
+      </w:pPr>
+      <w:r>
+        <w:t>Compile the system by running the following command:</w:t>
+      </w:r>
+    </w:p>
+    <w:p>
+      <w:pPr>
+        <w:ind w:left="720"/>
+      </w:pPr>
+      <w:r>
+        <w:rPr>
+          <w:rFonts w:ascii="Consolas" w:hAnsi="Consolas"/>
+          <w:b/>
+          <w:color w:val="000000" w:themeColor="text1"/>
+          <w:sz w:val="20"/>
+          <w:szCs w:val="20"/>
+          <w:highlight w:val="lightGray"/>
+        </w:rPr>
+        <w:t>make</w:t>
+      </w:r>
+    </w:p>
+    <w:p>
+      <w:pPr>
+        <w:ind w:left="740"/>
+        <w:rPr>
+          <w:b/>
+        </w:rPr>
+      </w:pPr>
+      <w:r>
+        <w:t>c.</w:t>
+      </w:r>
+      <w:r>
+        <w:t xml:space="preserve">    </w:t>
+      </w:r>
+      <w:r>
+        <w:t xml:space="preserve">To run the RMIRegistry run the following command: </w:t>
+      </w:r>
+      <w:r>
+        <w:br/>
+      </w:r>
+      <w:r>
+        <w:rPr>
+          <w:rFonts w:ascii="Consolas" w:hAnsi="Consolas"/>
+          <w:b/>
+          <w:color w:val="000000" w:themeColor="text1"/>
+          <w:sz w:val="20"/>
+          <w:szCs w:val="20"/>
+          <w:highlight w:val="lightGray"/>
+        </w:rPr>
+        <w:t>java -cp ./RMIRegi</w:t>
+      </w:r>
+      <w:r>
+        <w:rPr>
+          <w:rFonts w:ascii="Consolas" w:hAnsi="Consolas"/>
+          <w:b/>
+          <w:color w:val="000000" w:themeColor="text1"/>
+          <w:sz w:val="20"/>
+          <w:szCs w:val="20"/>
+          <w:highlight w:val="lightGray"/>
+        </w:rPr>
+        <w:t>stry abhi.registry.RMIRegistry 5000</w:t>
+      </w:r>
+      <w:r>
+        <w:rPr>
+          <w:rFonts w:ascii="Consolas" w:hAnsi="Consolas"/>
+          <w:b/>
+          <w:color w:val="000000" w:themeColor="text1"/>
+          <w:sz w:val="20"/>
+          <w:szCs w:val="20"/>
+        </w:rPr>
+        <w:br/>
+      </w:r>
+    </w:p>
+    <w:p>
+      <w:pPr>
+        <w:ind w:left="720"/>
+        <w:rPr>
+          <w:rFonts w:ascii="Consolas" w:hAnsi="Consolas" w:cs="Consolas"/>
+          <w:b/>
+          <w:color w:val="000000" w:themeColor="text1"/>
+          <w:sz w:val="20"/>
+          <w:szCs w:val="20"/>
+        </w:rPr>
+      </w:pPr>
+      <w:r>
+        <w:t>d.</w:t>
+      </w:r>
+      <w:r>
+        <w:t xml:space="preserve"> </w:t>
+      </w:r>
+      <w:r>
+        <w:t xml:space="preserve">   To run the Server run the following command:</w:t>
+      </w:r>
+      <w:r>
+        <w:br/>
+      </w:r>
+      <w:r>
+        <w:rPr>
+          <w:rFonts w:ascii="Consolas" w:hAnsi="Consolas" w:cs="Consolas"/>
+          <w:b/>
+          <w:color w:val="000000" w:themeColor="text1"/>
+          <w:sz w:val="20"/>
+          <w:szCs w:val="20"/>
+          <w:highlight w:val="lightGray"/>
+        </w:rPr>
+        <w:t>java -cp ./Server abhi.dispatcherserver.ProxyDispatcher 6000 127.0.0.1 5000</w:t>
+      </w:r>
+      <w:r>
+        <w:rPr>
+          <w:rFonts w:ascii="Consolas" w:hAnsi="Consolas" w:cs="Consolas"/>
+          <w:b/>
+          <w:color w:val="000000" w:themeColor="text1"/>
+          <w:sz w:val="20"/>
+          <w:szCs w:val="20"/>
+        </w:rPr>
+        <w:br/>
+      </w:r>
+    </w:p>
+    <w:p>
+      <w:pPr>
+        <w:ind w:left="720"/>
+      </w:pPr>
+      <w:r>
+        <w:t>d.</w:t>
+      </w:r>
+      <w:r>
+        <w:t xml:space="preserve">    To run the Server run the following command:</w:t>
+      </w:r>
+      <w:r>
+        <w:rPr>
+          <w:sz w:val="20"/>
+          <w:szCs w:val="20"/>
+        </w:rPr>
+        <w:br/>
+      </w:r>
+      <w:r>
+        <w:rPr>
+          <w:rFonts w:ascii="Consolas" w:hAnsi="Consolas" w:cs="Consolas"/>
+          <w:b/>
+          <w:color w:val="000000" w:themeColor="text1"/>
+          <w:sz w:val="20"/>
+          <w:szCs w:val="20"/>
+          <w:highlight w:val="lightGray"/>
+        </w:rPr>
+        <w:t>java -cp ./Client abhi.client.SampleClient 127.0.0.1 5000</w:t>
+      </w:r>
+      <w:r>
+        <w:rPr>
+          <w:sz w:val="20"/>
+          <w:szCs w:val="20"/>
+        </w:rPr>
+        <w:tab/>
+        <w:t xml:space="preserve">        </w:t>
+      </w:r>
+      <w:r>
+        <w:rPr>
+          <w:sz w:val="20"/>
+          <w:szCs w:val="20"/>
+        </w:rPr>
+        <w:tab/>
+      </w:r>
+    </w:p>
+    <w:p>
+      <w:pPr>
+        <w:pStyle w:val="ListParagraph"/>
+        <w:ind w:left="360"/>
+        <w:rPr>
+          <w:color w:val="FF0000"/>
+        </w:rPr>
+      </w:pPr>
+      <w:r>
+        <w:rPr>
+          <w:color w:val="FF0000"/>
+        </w:rPr>
+        <w:t>[</w:t>
+      </w:r>
+      <w:r>
+        <w:rPr>
+          <w:color w:val="FF0000"/>
+        </w:rPr>
+        <w:t>NOTE: We have not implemented for any client input for the addition or subtraction services we are providing because we wanted to focus more on stub compiler than handling various user inputs for the assignment. We have just hard-coded some values on client side to call add and subtract</w:t>
+      </w:r>
+      <w:r>
+        <w:rPr>
+          <w:color w:val="FF0000"/>
+        </w:rPr>
+        <w:t xml:space="preserve"> methods with some parameters</w:t>
+      </w:r>
+      <w:r>
+        <w:rPr>
+          <w:color w:val="FF0000"/>
+        </w:rPr>
+        <w:t>]</w:t>
+      </w:r>
+    </w:p>
+    <w:p>
+      <w:pPr>
+        <w:pStyle w:val="ListParagraph"/>
+        <w:ind w:left="1800"/>
+        <w:rPr>
+          <w:shd w:val="pct15" w:color="auto" w:fill="FFFFFF"/>
+        </w:rPr>
+      </w:pPr>
+    </w:p>
+    <w:p>
+      <w:pPr>
+        <w:pStyle w:val="ListParagraph"/>
+        <w:numPr>
+          <w:ilvl w:val="0"/>
+          <w:numId w:val="3"/>
+        </w:numPr>
+      </w:pPr>
+      <w:r>
+        <w:t xml:space="preserve">Highlight any dependencies and software or system requirements. </w:t>
+      </w:r>
+    </w:p>
+    <w:p>
+      <w:pPr>
+        <w:pStyle w:val="ListParagraph"/>
+        <w:numPr>
+          <w:ilvl w:val="1"/>
+          <w:numId w:val="3"/>
+        </w:numPr>
+      </w:pPr>
+      <w:r>
+        <w:rPr>
+          <w:rFonts w:eastAsiaTheme="minorEastAsia" w:hint="eastAsia"/>
+          <w:lang w:eastAsia="ko-KR"/>
+        </w:rPr>
+        <w:t xml:space="preserve">There are no dependencies in the </w:t>
+      </w:r>
+      <w:r>
+        <w:rPr>
+          <w:rFonts w:eastAsiaTheme="minorEastAsia"/>
+          <w:lang w:eastAsia="ko-KR"/>
+        </w:rPr>
+        <w:t>program</w:t>
+      </w:r>
+      <w:r>
+        <w:rPr>
+          <w:rFonts w:eastAsiaTheme="minorEastAsia" w:hint="eastAsia"/>
+          <w:lang w:eastAsia="ko-KR"/>
+        </w:rPr>
+        <w:t>. The only requirement will be the java 1.70 and the open port</w:t>
+      </w:r>
+      <w:r>
+        <w:rPr>
+          <w:rFonts w:eastAsiaTheme="minorEastAsia" w:hint="eastAsia"/>
+          <w:lang w:eastAsia="ko-KR"/>
+        </w:rPr>
+        <w:t>s</w:t>
+      </w:r>
+      <w:r>
+        <w:rPr>
+          <w:rFonts w:eastAsiaTheme="minorEastAsia" w:hint="eastAsia"/>
+          <w:lang w:eastAsia="ko-KR"/>
+        </w:rPr>
+        <w:t xml:space="preserve"> for the connections.</w:t>
       </w:r>
     </w:p>
     <w:p>
@@ -752,7 +2105,7 @@
         </w:numPr>
       </w:pPr>
       <w:r>
-        <w:t xml:space="preserve">Describe the portions of the design that are correctly implemented, that have bugs, and that remain unimplemented. </w:t>
+        <w:t xml:space="preserve">Tell us how to run and test your framework with your two examples. </w:t>
       </w:r>
     </w:p>
     <w:p>
@@ -762,250 +2115,90 @@
           <w:ilvl w:val="1"/>
           <w:numId w:val="3"/>
         </w:numPr>
-        <w:rPr>
-          <w:rFonts w:hint="eastAsia"/>
-        </w:rPr>
-      </w:pPr>
-      <w:r>
-        <w:rPr>
-          <w:rFonts w:eastAsiaTheme="minorEastAsia" w:hint="eastAsia"/>
-          <w:lang w:eastAsia="ko-KR"/>
-        </w:rPr>
-        <w:t xml:space="preserve">The design for the </w:t>
-      </w:r>
-      <w:r>
-        <w:rPr>
-          <w:rFonts w:eastAsiaTheme="minorEastAsia" w:hint="eastAsia"/>
-          <w:lang w:eastAsia="ko-KR"/>
-        </w:rPr>
-        <w:t xml:space="preserve">project two, we followed the basic </w:t>
-      </w:r>
-      <w:r>
-        <w:rPr>
-          <w:rFonts w:eastAsiaTheme="minorEastAsia" w:hint="eastAsia"/>
-          <w:lang w:eastAsia="ko-KR"/>
-        </w:rPr>
-        <w:t>idea</w:t>
-      </w:r>
-      <w:r>
-        <w:rPr>
-          <w:rFonts w:eastAsiaTheme="minorEastAsia" w:hint="eastAsia"/>
-          <w:lang w:eastAsia="ko-KR"/>
-        </w:rPr>
-        <w:t xml:space="preserve"> that was </w:t>
-      </w:r>
-      <w:r>
-        <w:rPr>
-          <w:rFonts w:eastAsiaTheme="minorEastAsia" w:hint="eastAsia"/>
-          <w:lang w:eastAsia="ko-KR"/>
-        </w:rPr>
-        <w:t>introduced to</w:t>
-      </w:r>
-      <w:r>
-        <w:rPr>
-          <w:rFonts w:eastAsiaTheme="minorEastAsia" w:hint="eastAsia"/>
-          <w:lang w:eastAsia="ko-KR"/>
-        </w:rPr>
-        <w:t xml:space="preserve"> use by </w:t>
-      </w:r>
-      <w:r>
-        <w:rPr>
-          <w:rFonts w:eastAsiaTheme="minorEastAsia" w:hint="eastAsia"/>
-          <w:lang w:eastAsia="ko-KR"/>
-        </w:rPr>
-        <w:t>in the project</w:t>
-      </w:r>
-      <w:r>
-        <w:rPr>
-          <w:rFonts w:eastAsiaTheme="minorEastAsia" w:hint="eastAsia"/>
-          <w:lang w:eastAsia="ko-KR"/>
-        </w:rPr>
-        <w:t xml:space="preserve"> description</w:t>
-      </w:r>
-      <w:r>
-        <w:rPr>
-          <w:rFonts w:eastAsiaTheme="minorEastAsia" w:hint="eastAsia"/>
-          <w:lang w:eastAsia="ko-KR"/>
-        </w:rPr>
-        <w:t xml:space="preserve"> with </w:t>
-      </w:r>
-      <w:r>
-        <w:rPr>
-          <w:rFonts w:eastAsiaTheme="minorEastAsia"/>
-          <w:lang w:eastAsia="ko-KR"/>
-        </w:rPr>
-        <w:t>modification</w:t>
-      </w:r>
-      <w:r>
-        <w:rPr>
-          <w:rFonts w:eastAsiaTheme="minorEastAsia" w:hint="eastAsia"/>
-          <w:lang w:eastAsia="ko-KR"/>
-        </w:rPr>
-        <w:t xml:space="preserve">. </w:t>
-      </w:r>
-      <w:r>
-        <w:rPr>
-          <w:rFonts w:eastAsiaTheme="minorEastAsia" w:hint="eastAsia"/>
-          <w:lang w:eastAsia="ko-KR"/>
-        </w:rPr>
-        <w:t xml:space="preserve"> One major this that is a bit different is that we separated the RMI </w:t>
-      </w:r>
-      <w:r>
-        <w:rPr>
-          <w:rFonts w:eastAsiaTheme="minorEastAsia"/>
-          <w:lang w:eastAsia="ko-KR"/>
-        </w:rPr>
-        <w:t>registry</w:t>
-      </w:r>
-      <w:r>
-        <w:rPr>
-          <w:rFonts w:eastAsiaTheme="minorEastAsia" w:hint="eastAsia"/>
-          <w:lang w:eastAsia="ko-KR"/>
-        </w:rPr>
-        <w:t xml:space="preserve"> from the server. To start the whole system, we need to boot up the RMI registry first. Then start up the </w:t>
-      </w:r>
-      <w:r>
-        <w:rPr>
-          <w:rFonts w:eastAsiaTheme="minorEastAsia"/>
-          <w:lang w:eastAsia="ko-KR"/>
-        </w:rPr>
-        <w:t>proxy</w:t>
-      </w:r>
-      <w:r>
-        <w:rPr>
-          <w:rFonts w:eastAsiaTheme="minorEastAsia" w:hint="eastAsia"/>
-          <w:lang w:eastAsia="ko-KR"/>
-        </w:rPr>
-        <w:t xml:space="preserve"> dispatcher, as the proxy dispatcher is started it will connect to the RMI registry and bind the necessary </w:t>
-      </w:r>
-      <w:r>
-        <w:rPr>
-          <w:rFonts w:eastAsiaTheme="minorEastAsia"/>
-          <w:lang w:eastAsia="ko-KR"/>
-        </w:rPr>
-        <w:t>remote</w:t>
-      </w:r>
-      <w:r>
-        <w:rPr>
-          <w:rFonts w:eastAsiaTheme="minorEastAsia" w:hint="eastAsia"/>
-          <w:lang w:eastAsia="ko-KR"/>
-        </w:rPr>
-        <w:t xml:space="preserve"> references. After binding </w:t>
-      </w:r>
-      <w:r>
-        <w:rPr>
-          <w:rFonts w:eastAsiaTheme="minorEastAsia"/>
-          <w:lang w:eastAsia="ko-KR"/>
-        </w:rPr>
-        <w:t>everything</w:t>
-      </w:r>
-      <w:r>
-        <w:rPr>
-          <w:rFonts w:eastAsiaTheme="minorEastAsia" w:hint="eastAsia"/>
-          <w:lang w:eastAsia="ko-KR"/>
-        </w:rPr>
-        <w:t xml:space="preserve">, it will start to accept connection from the client so that it could execute the remote </w:t>
-      </w:r>
-      <w:r>
-        <w:rPr>
-          <w:rFonts w:eastAsiaTheme="minorEastAsia"/>
-          <w:lang w:eastAsia="ko-KR"/>
-        </w:rPr>
-        <w:t>invocation</w:t>
-      </w:r>
-      <w:r>
-        <w:rPr>
-          <w:rFonts w:eastAsiaTheme="minorEastAsia" w:hint="eastAsia"/>
-          <w:lang w:eastAsia="ko-KR"/>
-        </w:rPr>
-        <w:t xml:space="preserve">s. For the client side, it will start up and reach out to the RMI </w:t>
-      </w:r>
-      <w:r>
-        <w:rPr>
-          <w:rFonts w:eastAsiaTheme="minorEastAsia"/>
-          <w:lang w:eastAsia="ko-KR"/>
-        </w:rPr>
-        <w:t>registry looks</w:t>
-      </w:r>
-      <w:r>
-        <w:rPr>
-          <w:rFonts w:eastAsiaTheme="minorEastAsia" w:hint="eastAsia"/>
-          <w:lang w:eastAsia="ko-KR"/>
-        </w:rPr>
-        <w:t xml:space="preserve"> up the necessary remote reference so that the remote reference information could be used in the stub compiler. </w:t>
-      </w:r>
-      <w:r>
-        <w:rPr>
-          <w:rFonts w:eastAsiaTheme="minorEastAsia" w:hint="eastAsia"/>
-          <w:lang w:eastAsia="ko-KR"/>
-        </w:rPr>
-        <w:t>We are assuming that the interface file will be present on the client side so that we could initialize the interface and pass it to the stub compiler.</w:t>
-      </w:r>
-    </w:p>
-    <w:p>
-      <w:pPr>
-        <w:pStyle w:val="ListParagraph"/>
-        <w:ind w:left="1080"/>
-        <w:rPr>
-          <w:rFonts w:eastAsiaTheme="minorEastAsia" w:hint="eastAsia"/>
-          <w:lang w:eastAsia="ko-KR"/>
-        </w:rPr>
-      </w:pPr>
-      <w:r>
-        <w:rPr>
-          <w:rFonts w:eastAsiaTheme="minorEastAsia" w:hint="eastAsia"/>
-          <w:noProof/>
-          <w:lang w:eastAsia="ko-KR"/>
-        </w:rPr>
-        <w:drawing>
-          <wp:inline distT="0" distB="0" distL="0" distR="0" wp14:anchorId="25E5D83A" wp14:editId="7DA4E336">
-            <wp:extent cx="5195864" cy="3228109"/>
-            <wp:effectExtent l="0" t="0" r="5080" b="0"/>
-            <wp:docPr id="1" name="Picture 1"/>
-            <wp:cNvGraphicFramePr>
-              <a:graphicFrameLocks xmlns:a="http://schemas.openxmlformats.org/drawingml/2006/main" noChangeAspect="1"/>
-            </wp:cNvGraphicFramePr>
-            <a:graphic xmlns:a="http://schemas.openxmlformats.org/drawingml/2006/main">
-              <a:graphicData uri="http://schemas.openxmlformats.org/drawingml/2006/picture">
-                <pic:pic xmlns:pic="http://schemas.openxmlformats.org/drawingml/2006/picture">
-                  <pic:nvPicPr>
-                    <pic:cNvPr id="0" name="Picture 1"/>
-                    <pic:cNvPicPr>
-                      <a:picLocks noChangeAspect="1" noChangeArrowheads="1"/>
-                    </pic:cNvPicPr>
-                  </pic:nvPicPr>
-                  <pic:blipFill>
-                    <a:blip r:embed="rId8">
-                      <a:extLst>
-                        <a:ext uri="{28A0092B-C50C-407E-A947-70E740481C1C}">
-                          <a14:useLocalDpi xmlns:a14="http://schemas.microsoft.com/office/drawing/2010/main" val="0"/>
-                        </a:ext>
-                      </a:extLst>
-                    </a:blip>
-                    <a:srcRect/>
-                    <a:stretch>
-                      <a:fillRect/>
-                    </a:stretch>
-                  </pic:blipFill>
-                  <pic:spPr bwMode="auto">
-                    <a:xfrm>
-                      <a:off x="0" y="0"/>
-                      <a:ext cx="5195762" cy="3228046"/>
-                    </a:xfrm>
-                    <a:prstGeom prst="rect">
-                      <a:avLst/>
-                    </a:prstGeom>
-                    <a:noFill/>
-                    <a:ln>
-                      <a:noFill/>
-                    </a:ln>
-                  </pic:spPr>
-                </pic:pic>
-              </a:graphicData>
-            </a:graphic>
-          </wp:inline>
-        </w:drawing>
-      </w:r>
+      </w:pPr>
+      <w:r>
+        <w:rPr>
+          <w:rFonts w:eastAsiaTheme="minorEastAsia"/>
+          <w:lang w:eastAsia="ko-KR"/>
+        </w:rPr>
+        <w:t xml:space="preserve">Regular </w:t>
+      </w:r>
+      <w:r>
+        <w:rPr>
+          <w:rFonts w:eastAsiaTheme="minorEastAsia" w:hint="eastAsia"/>
+          <w:lang w:eastAsia="ko-KR"/>
+        </w:rPr>
+        <w:t>Happy</w:t>
+      </w:r>
+      <w:r>
+        <w:rPr>
+          <w:rFonts w:eastAsiaTheme="minorEastAsia" w:hint="eastAsia"/>
+          <w:lang w:eastAsia="ko-KR"/>
+        </w:rPr>
+        <w:t xml:space="preserve"> P</w:t>
+      </w:r>
+      <w:r>
+        <w:rPr>
+          <w:rFonts w:eastAsiaTheme="minorEastAsia" w:hint="eastAsia"/>
+          <w:lang w:eastAsia="ko-KR"/>
+        </w:rPr>
+        <w:t>ath</w:t>
+      </w:r>
+    </w:p>
+    <w:p>
+      <w:pPr>
+        <w:pStyle w:val="ListParagraph"/>
+        <w:numPr>
+          <w:ilvl w:val="2"/>
+          <w:numId w:val="3"/>
+        </w:numPr>
+      </w:pPr>
+      <w:r>
+        <w:rPr>
+          <w:rFonts w:eastAsiaTheme="minorEastAsia" w:hint="eastAsia"/>
+          <w:lang w:eastAsia="ko-KR"/>
+        </w:rPr>
+        <w:t xml:space="preserve">Start up the RMI registry following with a proxy dispatcher. </w:t>
+      </w:r>
+    </w:p>
+    <w:p>
+      <w:pPr>
+        <w:pStyle w:val="ListParagraph"/>
+        <w:numPr>
+          <w:ilvl w:val="2"/>
+          <w:numId w:val="3"/>
+        </w:numPr>
+      </w:pPr>
+      <w:r>
+        <w:rPr>
+          <w:rFonts w:eastAsiaTheme="minorEastAsia" w:hint="eastAsia"/>
+          <w:lang w:eastAsia="ko-KR"/>
+        </w:rPr>
+        <w:t xml:space="preserve">Execute the simple client and valid the result. </w:t>
+      </w:r>
+    </w:p>
+    <w:p>
+      <w:pPr>
+        <w:pStyle w:val="ListParagraph"/>
+        <w:ind w:left="1800"/>
+        <w:rPr>
+          <w:rFonts w:eastAsiaTheme="minorEastAsia"/>
+          <w:lang w:eastAsia="ko-KR"/>
+        </w:rPr>
+      </w:pPr>
+      <w:r>
+        <w:rPr>
+          <w:rFonts w:eastAsiaTheme="minorEastAsia"/>
+          <w:lang w:eastAsia="ko-KR"/>
+        </w:rPr>
+        <w:t xml:space="preserve">(The Client called on two remote calls. One interface for Addition and one interface for Subtraction) </w:t>
+      </w:r>
+    </w:p>
+    <w:p>
+      <w:pPr>
+        <w:pStyle w:val="ListParagraph"/>
+        <w:ind w:left="1800"/>
+      </w:pPr>
     </w:p>
     <w:p>
       <w:pPr>
@@ -1020,156 +2213,52 @@
           <w:rFonts w:eastAsiaTheme="minorEastAsia" w:hint="eastAsia"/>
           <w:lang w:eastAsia="ko-KR"/>
         </w:rPr>
-        <w:t>Not implemented</w:t>
-      </w:r>
-    </w:p>
-    <w:p>
-      <w:pPr>
-        <w:pStyle w:val="ListParagraph"/>
-        <w:numPr>
-          <w:ilvl w:val="2"/>
-          <w:numId w:val="3"/>
-        </w:numPr>
-      </w:pPr>
-      <w:r>
-        <w:rPr>
-          <w:rFonts w:eastAsiaTheme="minorEastAsia" w:hint="eastAsia"/>
-          <w:lang w:eastAsia="ko-KR"/>
-        </w:rPr>
-        <w:t xml:space="preserve">Relook up from the proxy object is created: If they are connection exception while </w:t>
-      </w:r>
-      <w:r>
-        <w:rPr>
-          <w:rFonts w:eastAsiaTheme="minorEastAsia"/>
-          <w:lang w:eastAsia="ko-KR"/>
-        </w:rPr>
-        <w:t>executing</w:t>
-      </w:r>
-      <w:r>
-        <w:rPr>
-          <w:rFonts w:eastAsiaTheme="minorEastAsia" w:hint="eastAsia"/>
-          <w:lang w:eastAsia="ko-KR"/>
-        </w:rPr>
-        <w:t xml:space="preserve"> the remote methods, we do not have the ability to trigger another look up so that we could recreate the proxy object.</w:t>
-      </w:r>
-    </w:p>
-    <w:p>
-      <w:pPr>
-        <w:pStyle w:val="ListParagraph"/>
-        <w:numPr>
-          <w:ilvl w:val="2"/>
-          <w:numId w:val="3"/>
-        </w:numPr>
-      </w:pPr>
-      <w:r>
-        <w:rPr>
-          <w:rFonts w:eastAsiaTheme="minorEastAsia" w:hint="eastAsia"/>
-          <w:lang w:eastAsia="ko-KR"/>
-        </w:rPr>
-        <w:t xml:space="preserve">Garbage collecting on the RMI registry: The RMI registry </w:t>
-      </w:r>
-      <w:r>
-        <w:rPr>
-          <w:rFonts w:eastAsiaTheme="minorEastAsia"/>
-          <w:lang w:eastAsia="ko-KR"/>
-        </w:rPr>
-        <w:t>does</w:t>
-      </w:r>
-      <w:r>
-        <w:rPr>
-          <w:rFonts w:eastAsiaTheme="minorEastAsia" w:hint="eastAsia"/>
-          <w:lang w:eastAsia="ko-KR"/>
-        </w:rPr>
-        <w:t xml:space="preserve"> not have the functionality to validate the liveness of the remote reference. The remote reference will only be updated with the rebind signal if the proxy dispatcher rebinds with the same </w:t>
-      </w:r>
-      <w:r>
-        <w:rPr>
-          <w:rFonts w:eastAsiaTheme="minorEastAsia"/>
-          <w:lang w:eastAsia="ko-KR"/>
-        </w:rPr>
-        <w:t>“</w:t>
-      </w:r>
-      <w:r>
-        <w:rPr>
-          <w:rFonts w:eastAsiaTheme="minorEastAsia" w:hint="eastAsia"/>
-          <w:lang w:eastAsia="ko-KR"/>
-        </w:rPr>
-        <w:t>key name</w:t>
-      </w:r>
-      <w:r>
-        <w:rPr>
-          <w:rFonts w:eastAsiaTheme="minorEastAsia"/>
-          <w:lang w:eastAsia="ko-KR"/>
-        </w:rPr>
-        <w:t>”</w:t>
-      </w:r>
-      <w:r>
-        <w:rPr>
-          <w:rFonts w:eastAsiaTheme="minorEastAsia" w:hint="eastAsia"/>
-          <w:lang w:eastAsia="ko-KR"/>
-        </w:rPr>
-        <w:t>.</w:t>
-      </w:r>
-    </w:p>
-    <w:p>
-      <w:pPr>
-        <w:pStyle w:val="ListParagraph"/>
-        <w:numPr>
-          <w:ilvl w:val="2"/>
-          <w:numId w:val="3"/>
-        </w:numPr>
-      </w:pPr>
-      <w:r>
-        <w:rPr>
-          <w:rFonts w:eastAsiaTheme="minorEastAsia" w:hint="eastAsia"/>
-          <w:lang w:eastAsia="ko-KR"/>
-        </w:rPr>
-        <w:t>A</w:t>
-      </w:r>
-      <w:r>
-        <w:rPr>
-          <w:rFonts w:eastAsiaTheme="minorEastAsia" w:hint="eastAsia"/>
-          <w:lang w:eastAsia="ko-KR"/>
-        </w:rPr>
-        <w:t>utomatic retrieval of the</w:t>
-      </w:r>
-      <w:r>
-        <w:rPr>
-          <w:rFonts w:eastAsiaTheme="minorEastAsia" w:hint="eastAsia"/>
-          <w:lang w:eastAsia="ko-KR"/>
-        </w:rPr>
-        <w:t xml:space="preserve"> </w:t>
-      </w:r>
-      <w:r>
-        <w:rPr>
-          <w:rFonts w:eastAsiaTheme="minorEastAsia" w:hint="eastAsia"/>
-          <w:lang w:eastAsia="ko-KR"/>
-        </w:rPr>
-        <w:t>interface</w:t>
-      </w:r>
-      <w:r>
-        <w:rPr>
-          <w:rFonts w:eastAsiaTheme="minorEastAsia" w:hint="eastAsia"/>
-          <w:lang w:eastAsia="ko-KR"/>
-        </w:rPr>
-        <w:t xml:space="preserve"> for the stub</w:t>
-      </w:r>
-      <w:r>
-        <w:rPr>
-          <w:rFonts w:eastAsiaTheme="minorEastAsia" w:hint="eastAsia"/>
-          <w:lang w:eastAsia="ko-KR"/>
-        </w:rPr>
-        <w:t xml:space="preserve"> </w:t>
-      </w:r>
-      <w:r>
-        <w:rPr>
-          <w:rFonts w:eastAsiaTheme="minorEastAsia" w:hint="eastAsia"/>
-          <w:lang w:eastAsia="ko-KR"/>
-        </w:rPr>
-        <w:t>compiler on the client side.</w:t>
+        <w:t>Re</w:t>
+      </w:r>
+      <w:r>
+        <w:rPr>
+          <w:rFonts w:eastAsiaTheme="minorEastAsia"/>
+          <w:lang w:eastAsia="ko-KR"/>
+        </w:rPr>
+        <w:t>-</w:t>
+      </w:r>
+      <w:r>
+        <w:rPr>
+          <w:rFonts w:eastAsiaTheme="minorEastAsia" w:hint="eastAsia"/>
+          <w:lang w:eastAsia="ko-KR"/>
+        </w:rPr>
+        <w:t>bind T</w:t>
+      </w:r>
+      <w:r>
+        <w:rPr>
+          <w:rFonts w:eastAsiaTheme="minorEastAsia" w:hint="eastAsia"/>
+          <w:lang w:eastAsia="ko-KR"/>
+        </w:rPr>
+        <w:t>esting</w:t>
+      </w:r>
+      <w:r>
+        <w:rPr>
+          <w:rFonts w:eastAsiaTheme="minorEastAsia"/>
+          <w:lang w:eastAsia="ko-KR"/>
+        </w:rPr>
+        <w:t xml:space="preserve"> (Scenario in mind – Server dies and</w:t>
+      </w:r>
+      <w:r>
+        <w:rPr>
+          <w:rFonts w:eastAsiaTheme="minorEastAsia"/>
+          <w:lang w:eastAsia="ko-KR"/>
+        </w:rPr>
+        <w:t>/or another server</w:t>
       </w:r>
       <w:bookmarkStart w:id="0" w:name="_GoBack"/>
       <w:bookmarkEnd w:id="0"/>
+      <w:r>
+        <w:rPr>
+          <w:rFonts w:eastAsiaTheme="minorEastAsia"/>
+          <w:lang w:eastAsia="ko-KR"/>
+        </w:rPr>
+        <w:t xml:space="preserve"> comes up again)</w:t>
+      </w:r>
     </w:p>
     <w:p>
       <w:pPr>
@@ -1184,8 +2273,83 @@
           <w:rFonts w:eastAsiaTheme="minorEastAsia" w:hint="eastAsia"/>
           <w:lang w:eastAsia="ko-KR"/>
         </w:rPr>
-        <w:lastRenderedPageBreak/>
-        <w:t>Distributed garbage collector</w:t>
+        <w:t xml:space="preserve">Start up the RMI </w:t>
+      </w:r>
+      <w:r>
+        <w:rPr>
+          <w:rFonts w:eastAsiaTheme="minorEastAsia"/>
+          <w:lang w:eastAsia="ko-KR"/>
+        </w:rPr>
+        <w:t>registry</w:t>
+      </w:r>
+      <w:r>
+        <w:rPr>
+          <w:rFonts w:eastAsiaTheme="minorEastAsia" w:hint="eastAsia"/>
+          <w:lang w:eastAsia="ko-KR"/>
+        </w:rPr>
+        <w:t xml:space="preserve"> with one proxy dispatcher and execute the simple client. </w:t>
+      </w:r>
+    </w:p>
+    <w:p>
+      <w:pPr>
+        <w:pStyle w:val="ListParagraph"/>
+        <w:numPr>
+          <w:ilvl w:val="2"/>
+          <w:numId w:val="3"/>
+        </w:numPr>
+      </w:pPr>
+      <w:r>
+        <w:rPr>
+          <w:rFonts w:eastAsiaTheme="minorEastAsia" w:hint="eastAsia"/>
+          <w:lang w:eastAsia="ko-KR"/>
+        </w:rPr>
+        <w:t>Notice that the first proxy dispatche</w:t>
+      </w:r>
+      <w:r>
+        <w:rPr>
+          <w:rFonts w:eastAsiaTheme="minorEastAsia" w:hint="eastAsia"/>
+          <w:lang w:eastAsia="ko-KR"/>
+        </w:rPr>
+        <w:t>r will react to the remote method call.</w:t>
+      </w:r>
+    </w:p>
+    <w:p>
+      <w:pPr>
+        <w:pStyle w:val="ListParagraph"/>
+        <w:numPr>
+          <w:ilvl w:val="2"/>
+          <w:numId w:val="3"/>
+        </w:numPr>
+      </w:pPr>
+      <w:r>
+        <w:rPr>
+          <w:rFonts w:eastAsiaTheme="minorEastAsia"/>
+          <w:lang w:eastAsia="ko-KR"/>
+        </w:rPr>
+        <w:t>S</w:t>
+      </w:r>
+      <w:r>
+        <w:rPr>
+          <w:rFonts w:eastAsiaTheme="minorEastAsia" w:hint="eastAsia"/>
+          <w:lang w:eastAsia="ko-KR"/>
+        </w:rPr>
+        <w:t>tart up another proxy dispatch. Notice that they will be an exception while binding and the second proxy dispatcher will send out the rebind.</w:t>
+      </w:r>
+    </w:p>
+    <w:p>
+      <w:pPr>
+        <w:pStyle w:val="ListParagraph"/>
+        <w:numPr>
+          <w:ilvl w:val="2"/>
+          <w:numId w:val="3"/>
+        </w:numPr>
+      </w:pPr>
+      <w:r>
+        <w:rPr>
+          <w:rFonts w:eastAsiaTheme="minorEastAsia" w:hint="eastAsia"/>
+          <w:lang w:eastAsia="ko-KR"/>
+        </w:rPr>
+        <w:t>Start up a simple client again notice that the second proxy dispatcher will react to the remote method call.</w:t>
       </w:r>
     </w:p>
     <w:p>
@@ -1194,304 +2358,8 @@
         <w:ind w:left="1080"/>
       </w:pPr>
     </w:p>
-    <w:p>
-      <w:pPr>
-        <w:pStyle w:val="ListParagraph"/>
-        <w:numPr>
-          <w:ilvl w:val="0"/>
-          <w:numId w:val="3"/>
-        </w:numPr>
-      </w:pPr>
-      <w:r>
-        <w:t xml:space="preserve">Tell us how to cleanly build, deploy, and run your project </w:t>
-      </w:r>
-      <w:r>
-        <w:rPr>
-          <w:rFonts w:eastAsiaTheme="minorEastAsia" w:hint="eastAsia"/>
-          <w:highlight w:val="yellow"/>
-          <w:lang w:eastAsia="ko-KR"/>
-        </w:rPr>
-        <w:t>(need more work)</w:t>
-      </w:r>
-    </w:p>
-    <w:p>
-      <w:pPr>
-        <w:pStyle w:val="ListParagraph"/>
-        <w:numPr>
-          <w:ilvl w:val="0"/>
-          <w:numId w:val="3"/>
-        </w:numPr>
-      </w:pPr>
-    </w:p>
-    <w:p>
-      <w:pPr>
-        <w:pStyle w:val="ListParagraph"/>
-        <w:ind w:left="1800"/>
-        <w:rPr>
-          <w:shd w:val="pct15" w:color="auto" w:fill="FFFFFF"/>
-        </w:rPr>
-      </w:pPr>
-    </w:p>
-    <w:p>
-      <w:pPr>
-        <w:pStyle w:val="ListParagraph"/>
-        <w:numPr>
-          <w:ilvl w:val="0"/>
-          <w:numId w:val="3"/>
-        </w:numPr>
-      </w:pPr>
-      <w:r>
-        <w:t xml:space="preserve">Highlight any dependencies and software or system requirements. </w:t>
-      </w:r>
-    </w:p>
-    <w:p>
-      <w:pPr>
-        <w:pStyle w:val="ListParagraph"/>
-        <w:numPr>
-          <w:ilvl w:val="1"/>
-          <w:numId w:val="3"/>
-        </w:numPr>
-      </w:pPr>
-      <w:r>
-        <w:rPr>
-          <w:rFonts w:eastAsiaTheme="minorEastAsia" w:hint="eastAsia"/>
-          <w:lang w:eastAsia="ko-KR"/>
-        </w:rPr>
-        <w:t xml:space="preserve">There are no dependencies in the </w:t>
-      </w:r>
-      <w:r>
-        <w:rPr>
-          <w:rFonts w:eastAsiaTheme="minorEastAsia"/>
-          <w:lang w:eastAsia="ko-KR"/>
-        </w:rPr>
-        <w:t>program</w:t>
-      </w:r>
-      <w:r>
-        <w:rPr>
-          <w:rFonts w:eastAsiaTheme="minorEastAsia" w:hint="eastAsia"/>
-          <w:lang w:eastAsia="ko-KR"/>
-        </w:rPr>
-        <w:t>. The only requirement will be the java 1.70 and the open port</w:t>
-      </w:r>
-      <w:r>
-        <w:rPr>
-          <w:rFonts w:eastAsiaTheme="minorEastAsia" w:hint="eastAsia"/>
-          <w:lang w:eastAsia="ko-KR"/>
-        </w:rPr>
-        <w:t>s</w:t>
-      </w:r>
-      <w:r>
-        <w:rPr>
-          <w:rFonts w:eastAsiaTheme="minorEastAsia" w:hint="eastAsia"/>
-          <w:lang w:eastAsia="ko-KR"/>
-        </w:rPr>
-        <w:t xml:space="preserve"> for the connections.</w:t>
-      </w:r>
-    </w:p>
-    <w:p>
-      <w:pPr>
-        <w:pStyle w:val="ListParagraph"/>
-        <w:ind w:left="1080"/>
-      </w:pPr>
-    </w:p>
-    <w:p>
-      <w:pPr>
-        <w:pStyle w:val="ListParagraph"/>
-        <w:numPr>
-          <w:ilvl w:val="0"/>
-          <w:numId w:val="3"/>
-        </w:numPr>
-      </w:pPr>
-      <w:r>
-        <w:t xml:space="preserve">Tell us how to run and test your framework with your two examples. </w:t>
-      </w:r>
-      <w:r>
-        <w:rPr>
-          <w:rFonts w:eastAsiaTheme="minorEastAsia" w:hint="eastAsia"/>
-          <w:highlight w:val="yellow"/>
-          <w:lang w:eastAsia="ko-KR"/>
-        </w:rPr>
-        <w:t>(need more work)</w:t>
-      </w:r>
-    </w:p>
-    <w:p>
-      <w:pPr>
-        <w:pStyle w:val="ListParagraph"/>
-        <w:numPr>
-          <w:ilvl w:val="1"/>
-          <w:numId w:val="3"/>
-        </w:numPr>
-      </w:pPr>
-      <w:r>
-        <w:rPr>
-          <w:rFonts w:eastAsiaTheme="minorEastAsia" w:hint="eastAsia"/>
-          <w:lang w:eastAsia="ko-KR"/>
-        </w:rPr>
-        <w:t>Happy</w:t>
-      </w:r>
-      <w:r>
-        <w:rPr>
-          <w:rFonts w:eastAsiaTheme="minorEastAsia" w:hint="eastAsia"/>
-          <w:lang w:eastAsia="ko-KR"/>
-        </w:rPr>
-        <w:t xml:space="preserve"> path</w:t>
-      </w:r>
-    </w:p>
-    <w:p>
-      <w:pPr>
-        <w:pStyle w:val="ListParagraph"/>
-        <w:numPr>
-          <w:ilvl w:val="2"/>
-          <w:numId w:val="3"/>
-        </w:numPr>
-      </w:pPr>
-      <w:r>
-        <w:rPr>
-          <w:rFonts w:eastAsiaTheme="minorEastAsia" w:hint="eastAsia"/>
-          <w:lang w:eastAsia="ko-KR"/>
-        </w:rPr>
-        <w:t xml:space="preserve">Start up the RMI registry following with a proxy dispatcher. </w:t>
-      </w:r>
-    </w:p>
-    <w:p>
-      <w:pPr>
-        <w:pStyle w:val="ListParagraph"/>
-        <w:numPr>
-          <w:ilvl w:val="2"/>
-          <w:numId w:val="3"/>
-        </w:numPr>
-      </w:pPr>
-      <w:r>
-        <w:rPr>
-          <w:rFonts w:eastAsiaTheme="minorEastAsia" w:hint="eastAsia"/>
-          <w:lang w:eastAsia="ko-KR"/>
-        </w:rPr>
-        <w:t xml:space="preserve">Execute the simple client and valid the result. </w:t>
-      </w:r>
-    </w:p>
-    <w:p>
-      <w:pPr>
-        <w:pStyle w:val="ListParagraph"/>
-        <w:numPr>
-          <w:ilvl w:val="1"/>
-          <w:numId w:val="3"/>
-        </w:numPr>
-      </w:pPr>
-      <w:r>
-        <w:rPr>
-          <w:rFonts w:eastAsiaTheme="minorEastAsia" w:hint="eastAsia"/>
-          <w:lang w:eastAsia="ko-KR"/>
-        </w:rPr>
-        <w:t>Rebind testing</w:t>
-      </w:r>
-    </w:p>
-    <w:p>
-      <w:pPr>
-        <w:pStyle w:val="ListParagraph"/>
-        <w:numPr>
-          <w:ilvl w:val="2"/>
-          <w:numId w:val="3"/>
-        </w:numPr>
-      </w:pPr>
-      <w:r>
-        <w:rPr>
-          <w:rFonts w:eastAsiaTheme="minorEastAsia" w:hint="eastAsia"/>
-          <w:lang w:eastAsia="ko-KR"/>
-        </w:rPr>
-        <w:t xml:space="preserve">Start up the RMI </w:t>
-      </w:r>
-      <w:r>
-        <w:rPr>
-          <w:rFonts w:eastAsiaTheme="minorEastAsia"/>
-          <w:lang w:eastAsia="ko-KR"/>
-        </w:rPr>
-        <w:t>registry</w:t>
-      </w:r>
-      <w:r>
-        <w:rPr>
-          <w:rFonts w:eastAsiaTheme="minorEastAsia" w:hint="eastAsia"/>
-          <w:lang w:eastAsia="ko-KR"/>
-        </w:rPr>
-        <w:t xml:space="preserve"> with one proxy dispatcher and execute the simple client. </w:t>
-      </w:r>
-    </w:p>
-    <w:p>
-      <w:pPr>
-        <w:pStyle w:val="ListParagraph"/>
-        <w:numPr>
-          <w:ilvl w:val="2"/>
-          <w:numId w:val="3"/>
-        </w:numPr>
-      </w:pPr>
-      <w:r>
-        <w:rPr>
-          <w:rFonts w:eastAsiaTheme="minorEastAsia" w:hint="eastAsia"/>
-          <w:lang w:eastAsia="ko-KR"/>
-        </w:rPr>
-        <w:t>Notice that the first proxy dispatche</w:t>
-      </w:r>
-      <w:r>
-        <w:rPr>
-          <w:rFonts w:eastAsiaTheme="minorEastAsia" w:hint="eastAsia"/>
-          <w:lang w:eastAsia="ko-KR"/>
-        </w:rPr>
-        <w:t>r will react to the remote method call.</w:t>
-      </w:r>
-    </w:p>
-    <w:p>
-      <w:pPr>
-        <w:pStyle w:val="ListParagraph"/>
-        <w:numPr>
-          <w:ilvl w:val="2"/>
-          <w:numId w:val="3"/>
-        </w:numPr>
-      </w:pPr>
-      <w:r>
-        <w:rPr>
-          <w:rFonts w:eastAsiaTheme="minorEastAsia"/>
-          <w:lang w:eastAsia="ko-KR"/>
-        </w:rPr>
-        <w:t>S</w:t>
-      </w:r>
-      <w:r>
-        <w:rPr>
-          <w:rFonts w:eastAsiaTheme="minorEastAsia" w:hint="eastAsia"/>
-          <w:lang w:eastAsia="ko-KR"/>
-        </w:rPr>
-        <w:t>tart up another proxy dispatch. Notice that they will be an exception while binding and the second proxy dispatcher will send out the rebind.</w:t>
-      </w:r>
-    </w:p>
-    <w:p>
-      <w:pPr>
-        <w:pStyle w:val="ListParagraph"/>
-        <w:numPr>
-          <w:ilvl w:val="2"/>
-          <w:numId w:val="3"/>
-        </w:numPr>
-      </w:pPr>
-      <w:r>
-        <w:rPr>
-          <w:rFonts w:eastAsiaTheme="minorEastAsia" w:hint="eastAsia"/>
-          <w:lang w:eastAsia="ko-KR"/>
-        </w:rPr>
-        <w:t xml:space="preserve"> </w:t>
-      </w:r>
-      <w:r>
-        <w:rPr>
-          <w:rFonts w:eastAsiaTheme="minorEastAsia" w:hint="eastAsia"/>
-          <w:lang w:eastAsia="ko-KR"/>
-        </w:rPr>
-        <w:t>Start up a simple client again notice that the second proxy dispatcher will react to the remote method call.</w:t>
-      </w:r>
-    </w:p>
-    <w:p>
-      <w:pPr>
-        <w:pStyle w:val="ListParagraph"/>
-        <w:ind w:left="1080"/>
-      </w:pPr>
-    </w:p>
     <w:sectPr>
-      <w:headerReference w:type="default" r:id="rId9"/>
+      <w:headerReference w:type="default" r:id="rId8"/>
       <w:pgSz w:w="12240" w:h="15840"/>
       <w:pgMar w:top="1440" w:right="1440" w:bottom="1440" w:left="1440" w:header="720" w:footer="720" w:gutter="0"/>
       <w:cols w:space="720"/>
@@ -1502,7 +2370,7 @@
 </file>
 
 <file path=word/endnotes.xml><?xml version="1.0" encoding="utf-8"?>
-<w:endnotes xmlns:wpc="http://schemas.microsoft.com/office/word/2010/wordprocessingCanvas" xmlns:mc="http://schemas.openxmlformats.org/markup-compatibility/2006" xmlns:o="urn:schemas-microsoft-com:office:office" xmlns:r="http://schemas.openxmlformats.org/officeDocument/2006/relationships" xmlns:m="http://schemas.openxmlformats.org/officeDocument/2006/math" xmlns:v="urn:schemas-microsoft-com:vml" xmlns:wp14="http://schemas.microsoft.com/office/word/2010/wordprocessingDrawing" xmlns:wp="http://schemas.openxmlformats.org/drawingml/2006/wordprocessingDrawing" xmlns:w10="urn:schemas-microsoft-com:office:word" xmlns:w="http://schemas.openxmlformats.org/wordprocessingml/2006/main" xmlns:w14="http://schemas.microsoft.com/office/word/2010/wordml" xmlns:wpg="http://schemas.microsoft.com/office/word/2010/wordprocessingGroup" xmlns:wpi="http://schemas.microsoft.com/office/word/2010/wordprocessingInk" xmlns:wne="http://schemas.microsoft.com/office/word/2006/wordml" xmlns:wps="http://schemas.microsoft.com/office/word/2010/wordprocessingShape" mc:Ignorable="w14 wp14">
+<w:endnotes xmlns:wpc="http://schemas.microsoft.com/office/word/2010/wordprocessingCanvas" xmlns:mo="http://schemas.microsoft.com/office/mac/office/2008/main" xmlns:mc="http://schemas.openxmlformats.org/markup-compatibility/2006" xmlns:mv="urn:schemas-microsoft-com:mac:vml" xmlns:o="urn:schemas-microsoft-com:office:office" xmlns:r="http://schemas.openxmlformats.org/officeDocument/2006/relationships" xmlns:m="http://schemas.openxmlformats.org/officeDocument/2006/math" xmlns:v="urn:schemas-microsoft-com:vml" xmlns:wp14="http://schemas.microsoft.com/office/word/2010/wordprocessingDrawing" xmlns:wp="http://schemas.openxmlformats.org/drawingml/2006/wordprocessingDrawing" xmlns:w10="urn:schemas-microsoft-com:office:word" xmlns:w="http://schemas.openxmlformats.org/wordprocessingml/2006/main" xmlns:w14="http://schemas.microsoft.com/office/word/2010/wordml" xmlns:wpg="http://schemas.microsoft.com/office/word/2010/wordprocessingGroup" xmlns:wpi="http://schemas.microsoft.com/office/word/2010/wordprocessingInk" xmlns:wne="http://schemas.microsoft.com/office/word/2006/wordml" xmlns:wps="http://schemas.microsoft.com/office/word/2010/wordprocessingShape" mc:Ignorable="w14 wp14">
   <w:endnote w:type="separator" w:id="-1">
     <w:p>
       <w:pPr>
@@ -1527,7 +2395,7 @@
 </file>
 
 <file path=word/footnotes.xml><?xml version="1.0" encoding="utf-8"?>
-<w:footnotes xmlns:wpc="http://schemas.microsoft.com/office/word/2010/wordprocessingCanvas" xmlns:mc="http://schemas.openxmlformats.org/markup-compatibility/2006" xmlns:o="urn:schemas-microsoft-com:office:office" xmlns:r="http://schemas.openxmlformats.org/officeDocument/2006/relationships" xmlns:m="http://schemas.openxmlformats.org/officeDocument/2006/math" xmlns:v="urn:schemas-microsoft-com:vml" xmlns:wp14="http://schemas.microsoft.com/office/word/2010/wordprocessingDrawing" xmlns:wp="http://schemas.openxmlformats.org/drawingml/2006/wordprocessingDrawing" xmlns:w10="urn:schemas-microsoft-com:office:word" xmlns:w="http://schemas.openxmlformats.org/wordprocessingml/2006/main" xmlns:w14="http://schemas.microsoft.com/office/word/2010/wordml" xmlns:wpg="http://schemas.microsoft.com/office/word/2010/wordprocessingGroup" xmlns:wpi="http://schemas.microsoft.com/office/word/2010/wordprocessingInk" xmlns:wne="http://schemas.microsoft.com/office/word/2006/wordml" xmlns:wps="http://schemas.microsoft.com/office/word/2010/wordprocessingShape" mc:Ignorable="w14 wp14">
+<w:footnotes xmlns:wpc="http://schemas.microsoft.com/office/word/2010/wordprocessingCanvas" xmlns:mo="http://schemas.microsoft.com/office/mac/office/2008/main" xmlns:mc="http://schemas.openxmlformats.org/markup-compatibility/2006" xmlns:mv="urn:schemas-microsoft-com:mac:vml" xmlns:o="urn:schemas-microsoft-com:office:office" xmlns:r="http://schemas.openxmlformats.org/officeDocument/2006/relationships" xmlns:m="http://schemas.openxmlformats.org/officeDocument/2006/math" xmlns:v="urn:schemas-microsoft-com:vml" xmlns:wp14="http://schemas.microsoft.com/office/word/2010/wordprocessingDrawing" xmlns:wp="http://schemas.openxmlformats.org/drawingml/2006/wordprocessingDrawing" xmlns:w10="urn:schemas-microsoft-com:office:word" xmlns:w="http://schemas.openxmlformats.org/wordprocessingml/2006/main" xmlns:w14="http://schemas.microsoft.com/office/word/2010/wordml" xmlns:wpg="http://schemas.microsoft.com/office/word/2010/wordprocessingGroup" xmlns:wpi="http://schemas.microsoft.com/office/word/2010/wordprocessingInk" xmlns:wne="http://schemas.microsoft.com/office/word/2006/wordml" xmlns:wps="http://schemas.microsoft.com/office/word/2010/wordprocessingShape" mc:Ignorable="w14 wp14">
   <w:footnote w:type="separator" w:id="-1">
     <w:p>
       <w:pPr>
@@ -1552,7 +2420,7 @@
 </file>
 
 <file path=word/header1.xml><?xml version="1.0" encoding="utf-8"?>
-<w:hdr xmlns:wpc="http://schemas.microsoft.com/office/word/2010/wordprocessingCanvas" xmlns:mc="http://schemas.openxmlformats.org/markup-compatibility/2006" xmlns:o="urn:schemas-microsoft-com:office:office" xmlns:r="http://schemas.openxmlformats.org/officeDocument/2006/relationships" xmlns:m="http://schemas.openxmlformats.org/officeDocument/2006/math" xmlns:v="urn:schemas-microsoft-com:vml" xmlns:wp14="http://schemas.microsoft.com/office/word/2010/wordprocessingDrawing" xmlns:wp="http://schemas.openxmlformats.org/drawingml/2006/wordprocessingDrawing" xmlns:w10="urn:schemas-microsoft-com:office:word" xmlns:w="http://schemas.openxmlformats.org/wordprocessingml/2006/main" xmlns:w14="http://schemas.microsoft.com/office/word/2010/wordml" xmlns:wpg="http://schemas.microsoft.com/office/word/2010/wordprocessingGroup" xmlns:wpi="http://schemas.microsoft.com/office/word/2010/wordprocessingInk" xmlns:wne="http://schemas.microsoft.com/office/word/2006/wordml" xmlns:wps="http://schemas.microsoft.com/office/word/2010/wordprocessingShape" mc:Ignorable="w14 wp14">
+<w:hdr xmlns:wpc="http://schemas.microsoft.com/office/word/2010/wordprocessingCanvas" xmlns:mo="http://schemas.microsoft.com/office/mac/office/2008/main" xmlns:mc="http://schemas.openxmlformats.org/markup-compatibility/2006" xmlns:mv="urn:schemas-microsoft-com:mac:vml" xmlns:o="urn:schemas-microsoft-com:office:office" xmlns:r="http://schemas.openxmlformats.org/officeDocument/2006/relationships" xmlns:m="http://schemas.openxmlformats.org/officeDocument/2006/math" xmlns:v="urn:schemas-microsoft-com:vml" xmlns:wp14="http://schemas.microsoft.com/office/word/2010/wordprocessingDrawing" xmlns:wp="http://schemas.openxmlformats.org/drawingml/2006/wordprocessingDrawing" xmlns:w10="urn:schemas-microsoft-com:office:word" xmlns:w="http://schemas.openxmlformats.org/wordprocessingml/2006/main" xmlns:w14="http://schemas.microsoft.com/office/word/2010/wordml" xmlns:wpg="http://schemas.microsoft.com/office/word/2010/wordprocessingGroup" xmlns:wpi="http://schemas.microsoft.com/office/word/2010/wordprocessingInk" xmlns:wne="http://schemas.microsoft.com/office/word/2006/wordml" xmlns:wps="http://schemas.microsoft.com/office/word/2010/wordprocessingShape" mc:Ignorable="w14 wp14">
   <w:p>
     <w:pPr>
       <w:pStyle w:val="Header"/>
@@ -1590,7 +2458,7 @@
 </file>
 
 <file path=word/numbering.xml><?xml version="1.0" encoding="utf-8"?>
-<w:numbering xmlns:wpc="http://schemas.microsoft.com/office/word/2010/wordprocessingCanvas" xmlns:mc="http://schemas.openxmlformats.org/markup-compatibility/2006" xmlns:o="urn:schemas-microsoft-com:office:office" xmlns:r="http://schemas.openxmlformats.org/officeDocument/2006/relationships" xmlns:m="http://schemas.openxmlformats.org/officeDocument/2006/math" xmlns:v="urn:schemas-microsoft-com:vml" xmlns:wp14="http://schemas.microsoft.com/office/word/2010/wordprocessingDrawing" xmlns:wp="http://schemas.openxmlformats.org/drawingml/2006/wordprocessingDrawing" xmlns:w10="urn:schemas-microsoft-com:office:word" xmlns:w="http://schemas.openxmlformats.org/wordprocessingml/2006/main" xmlns:w14="http://schemas.microsoft.com/office/word/2010/wordml" xmlns:wpg="http://schemas.microsoft.com/office/word/2010/wordprocessingGroup" xmlns:wpi="http://schemas.microsoft.com/office/word/2010/wordprocessingInk" xmlns:wne="http://schemas.microsoft.com/office/word/2006/wordml" xmlns:wps="http://schemas.microsoft.com/office/word/2010/wordprocessingShape" mc:Ignorable="w14 wp14">
+<w:numbering xmlns:wpc="http://schemas.microsoft.com/office/word/2010/wordprocessingCanvas" xmlns:mo="http://schemas.microsoft.com/office/mac/office/2008/main" xmlns:mc="http://schemas.openxmlformats.org/markup-compatibility/2006" xmlns:mv="urn:schemas-microsoft-com:mac:vml" xmlns:o="urn:schemas-microsoft-com:office:office" xmlns:r="http://schemas.openxmlformats.org/officeDocument/2006/relationships" xmlns:m="http://schemas.openxmlformats.org/officeDocument/2006/math" xmlns:v="urn:schemas-microsoft-com:vml" xmlns:wp14="http://schemas.microsoft.com/office/word/2010/wordprocessingDrawing" xmlns:wp="http://schemas.openxmlformats.org/drawingml/2006/wordprocessingDrawing" xmlns:w10="urn:schemas-microsoft-com:office:word" xmlns:w="http://schemas.openxmlformats.org/wordprocessingml/2006/main" xmlns:w14="http://schemas.microsoft.com/office/word/2010/wordml" xmlns:wpg="http://schemas.microsoft.com/office/word/2010/wordprocessingGroup" xmlns:wpi="http://schemas.microsoft.com/office/word/2010/wordprocessingInk" xmlns:wne="http://schemas.microsoft.com/office/word/2006/wordml" xmlns:wps="http://schemas.microsoft.com/office/word/2010/wordprocessingShape" mc:Ignorable="w14 wp14">
   <w:abstractNum w:abstractNumId="0">
     <w:nsid w:val="2A205B86"/>
     <w:multiLevelType w:val="hybridMultilevel"/>
@@ -1887,7 +2755,7 @@
       </w:pPr>
     </w:pPrDefault>
   </w:docDefaults>
-  <w:latentStyles w:defLockedState="0" w:defUIPriority="99" w:defSemiHidden="1" w:defUnhideWhenUsed="1" w:defQFormat="0" w:count="267">
+  <w:latentStyles w:defLockedState="0" w:defUIPriority="99" w:defSemiHidden="1" w:defUnhideWhenUsed="1" w:defQFormat="0" w:count="276">
     <w:lsdException w:name="Normal" w:semiHidden="0" w:uiPriority="0" w:unhideWhenUsed="0" w:qFormat="1"/>
     <w:lsdException w:name="heading 1" w:semiHidden="0" w:uiPriority="9" w:unhideWhenUsed="0" w:qFormat="1"/>
     <w:lsdException w:name="heading 2" w:uiPriority="9" w:qFormat="1"/>
@@ -2150,7 +3018,7 @@
 </file>
 
 <file path=word/stylesWithEffects.xml><?xml version="1.0" encoding="utf-8"?>
-<w:styles xmlns:wpc="http://schemas.microsoft.com/office/word/2010/wordprocessingCanvas" xmlns:mc="http://schemas.openxmlformats.org/markup-compatibility/2006" xmlns:o="urn:schemas-microsoft-com:office:office" xmlns:r="http://schemas.openxmlformats.org/officeDocument/2006/relationships" xmlns:m="http://schemas.openxmlformats.org/officeDocument/2006/math" xmlns:v="urn:schemas-microsoft-com:vml" xmlns:wp14="http://schemas.microsoft.com/office/word/2010/wordprocessingDrawing" xmlns:wp="http://schemas.openxmlformats.org/drawingml/2006/wordprocessingDrawing" xmlns:w10="urn:schemas-microsoft-com:office:word" xmlns:w="http://schemas.openxmlformats.org/wordprocessingml/2006/main" xmlns:w14="http://schemas.microsoft.com/office/word/2010/wordml" xmlns:wpg="http://schemas.microsoft.com/office/word/2010/wordprocessingGroup" xmlns:wpi="http://schemas.microsoft.com/office/word/2010/wordprocessingInk" xmlns:wne="http://schemas.microsoft.com/office/word/2006/wordml" xmlns:wps="http://schemas.microsoft.com/office/word/2010/wordprocessingShape" mc:Ignorable="w14 wp14">
+<w:styles xmlns:wpc="http://schemas.microsoft.com/office/word/2010/wordprocessingCanvas" xmlns:mo="http://schemas.microsoft.com/office/mac/office/2008/main" xmlns:mc="http://schemas.openxmlformats.org/markup-compatibility/2006" xmlns:mv="urn:schemas-microsoft-com:mac:vml" xmlns:o="urn:schemas-microsoft-com:office:office" xmlns:r="http://schemas.openxmlformats.org/officeDocument/2006/relationships" xmlns:m="http://schemas.openxmlformats.org/officeDocument/2006/math" xmlns:v="urn:schemas-microsoft-com:vml" xmlns:wp14="http://schemas.microsoft.com/office/word/2010/wordprocessingDrawing" xmlns:wp="http://schemas.openxmlformats.org/drawingml/2006/wordprocessingDrawing" xmlns:w10="urn:schemas-microsoft-com:office:word" xmlns:w="http://schemas.openxmlformats.org/wordprocessingml/2006/main" xmlns:w14="http://schemas.microsoft.com/office/word/2010/wordml" xmlns:wpg="http://schemas.microsoft.com/office/word/2010/wordprocessingGroup" xmlns:wpi="http://schemas.microsoft.com/office/word/2010/wordprocessingInk" xmlns:wne="http://schemas.microsoft.com/office/word/2006/wordml" xmlns:wps="http://schemas.microsoft.com/office/word/2010/wordprocessingShape" mc:Ignorable="w14 wp14">
   <w:docDefaults>
     <w:rPrDefault>
       <w:rPr>
@@ -2166,7 +3034,7 @@
       </w:pPr>
     </w:pPrDefault>
   </w:docDefaults>
-  <w:latentStyles w:defLockedState="0" w:defUIPriority="99" w:defSemiHidden="1" w:defUnhideWhenUsed="1" w:defQFormat="0" w:count="267">
+  <w:latentStyles w:defLockedState="0" w:defUIPriority="99" w:defSemiHidden="1" w:defUnhideWhenUsed="1" w:defQFormat="0" w:count="276">
     <w:lsdException w:name="Normal" w:semiHidden="0" w:uiPriority="0" w:unhideWhenUsed="0" w:qFormat="1"/>
     <w:lsdException w:name="heading 1" w:semiHidden="0" w:uiPriority="9" w:unhideWhenUsed="0" w:qFormat="1"/>
     <w:lsdException w:name="heading 2" w:uiPriority="9" w:qFormat="1"/>

</xml_diff>